<commit_message>
Add updated versions from Frances
</commit_message>
<xml_diff>
--- a/nostarch/word/01-crash-course.docx
+++ b/nostarch/word/01-crash-course.docx
@@ -1522,11 +1522,6 @@
       <w:r>
         <w:rPr>
           <w:rStyle w:val="Literal"/>
-          <w:rPrChange w:id="13" w:author="David Keyes" w:date="2023-07-25T08:58:00Z">
-            <w:rPr>
-              <w:rStyle w:val="Italic"/>
-            </w:rPr>
-          </w:rPrChange>
         </w:rPr>
         <w:t>population_data</w:t>
       </w:r>
@@ -1547,19 +1542,19 @@
       <w:pPr>
         <w:pStyle w:val="HeadB"/>
       </w:pPr>
-      <w:bookmarkStart w:id="14" w:name="_Toc7"/>
-      <w:bookmarkStart w:id="15" w:name="packages"/>
+      <w:bookmarkStart w:id="13" w:name="_Toc7"/>
+      <w:bookmarkStart w:id="14" w:name="packages"/>
       <w:r>
         <w:t>Installing Packages</w:t>
       </w:r>
-      <w:bookmarkEnd w:id="14"/>
+      <w:bookmarkEnd w:id="13"/>
     </w:p>
     <w:p>
       <w:pPr>
         <w:pStyle w:val="Body"/>
       </w:pPr>
-      <w:bookmarkStart w:id="16" w:name="OLE_LINK1"/>
-      <w:bookmarkStart w:id="17" w:name="OLE_LINK2"/>
+      <w:bookmarkStart w:id="15" w:name="OLE_LINK1"/>
+      <w:bookmarkStart w:id="16" w:name="OLE_LINK2"/>
       <w:r>
         <w:t xml:space="preserve">The </w:t>
       </w:r>
@@ -1716,8 +1711,8 @@
         <w:t>and you should see it pop up, as in Figure 1-6.</w:t>
       </w:r>
     </w:p>
+    <w:bookmarkEnd w:id="15"/>
     <w:bookmarkEnd w:id="16"/>
-    <w:bookmarkEnd w:id="17"/>
     <w:p>
       <w:pPr>
         <w:pStyle w:val="GraphicSlug"/>
@@ -2249,12 +2244,12 @@
       <w:pPr>
         <w:pStyle w:val="HeadA"/>
       </w:pPr>
-      <w:bookmarkStart w:id="18" w:name="_Toc8"/>
-      <w:bookmarkStart w:id="19" w:name="rstudioprojects"/>
+      <w:bookmarkStart w:id="17" w:name="_Toc8"/>
+      <w:bookmarkStart w:id="18" w:name="rstudioprojects"/>
       <w:r>
         <w:t>RStudio Projects</w:t>
       </w:r>
-      <w:bookmarkEnd w:id="18"/>
+      <w:bookmarkEnd w:id="17"/>
     </w:p>
     <w:p>
       <w:pPr>
@@ -2602,12 +2597,12 @@
       <w:pPr>
         <w:pStyle w:val="HeadA"/>
       </w:pPr>
-      <w:bookmarkStart w:id="20" w:name="_Toc9"/>
-      <w:bookmarkStart w:id="21" w:name="dataanalysiswithr"/>
+      <w:bookmarkStart w:id="19" w:name="_Toc9"/>
+      <w:bookmarkStart w:id="20" w:name="dataanalysiswithr"/>
       <w:r>
         <w:t>Data Analysis with the Tidyverse</w:t>
       </w:r>
-      <w:bookmarkEnd w:id="20"/>
+      <w:bookmarkEnd w:id="19"/>
     </w:p>
     <w:p>
       <w:pPr>
@@ -2634,341 +2629,341 @@
       <w:pPr>
         <w:pStyle w:val="HeadB"/>
       </w:pPr>
-      <w:bookmarkStart w:id="22" w:name="_Toc10"/>
+      <w:bookmarkStart w:id="21" w:name="_Toc10"/>
       <w:r>
         <w:t>Tidyverse Functions</w:t>
       </w:r>
+      <w:bookmarkEnd w:id="21"/>
+    </w:p>
+    <w:p>
+      <w:pPr>
+        <w:pStyle w:val="Body"/>
+      </w:pPr>
+      <w:r>
+        <w:t xml:space="preserve">Because we’ve loaded the </w:t>
+      </w:r>
+      <w:r>
+        <w:rPr>
+          <w:rStyle w:val="Literal"/>
+        </w:rPr>
+        <w:t>tidyverse</w:t>
+      </w:r>
+      <w:r>
+        <w:t xml:space="preserve"> package, we can access its functions. The following code calculates the mean population of all states using the </w:t>
+      </w:r>
+      <w:r>
+        <w:rPr>
+          <w:rStyle w:val="Literal"/>
+        </w:rPr>
+        <w:t>summarize()</w:t>
+      </w:r>
+      <w:r>
+        <w:t xml:space="preserve"> function from the </w:t>
+      </w:r>
+      <w:r>
+        <w:rPr>
+          <w:rStyle w:val="Literal"/>
+        </w:rPr>
+        <w:t>tidyverse</w:t>
+      </w:r>
+      <w:r>
+        <w:t>:</w:t>
+      </w:r>
+    </w:p>
+    <w:p>
+      <w:pPr>
+        <w:pStyle w:val="Code"/>
+      </w:pPr>
+      <w:r>
+        <w:t>summarize(.data = population_data_2, mean_population = mean(Pop))</w:t>
+      </w:r>
+    </w:p>
+    <w:p>
+      <w:pPr>
+        <w:pStyle w:val="Body"/>
+      </w:pPr>
+      <w:r>
+        <w:t xml:space="preserve">To understand what is happening here, you need to understand two functions: </w:t>
+      </w:r>
+      <w:r>
+        <w:rPr>
+          <w:rStyle w:val="Literal"/>
+        </w:rPr>
+        <w:t>mean()</w:t>
+      </w:r>
+      <w:r>
+        <w:t xml:space="preserve"> and </w:t>
+      </w:r>
+      <w:r>
+        <w:rPr>
+          <w:rStyle w:val="Literal"/>
+        </w:rPr>
+        <w:t>summarize()</w:t>
+      </w:r>
+      <w:r>
+        <w:t xml:space="preserve">. The </w:t>
+      </w:r>
+      <w:r>
+        <w:rPr>
+          <w:rStyle w:val="Literal"/>
+        </w:rPr>
+        <w:t>mean()</w:t>
+      </w:r>
+      <w:r>
+        <w:t xml:space="preserve"> function calculates the mean of a set of values. If I were to write </w:t>
+      </w:r>
+      <w:r>
+        <w:rPr>
+          <w:rStyle w:val="Literal"/>
+        </w:rPr>
+        <w:t>mean(c(1, 3, 5))</w:t>
+      </w:r>
+      <w:r>
+        <w:t xml:space="preserve">, R would return </w:t>
+      </w:r>
+      <w:r>
+        <w:rPr>
+          <w:rStyle w:val="Literal"/>
+        </w:rPr>
+        <w:t>3</w:t>
+      </w:r>
+      <w:r>
+        <w:t xml:space="preserve"> because that is the mean of the values </w:t>
+      </w:r>
+      <w:r>
+        <w:rPr>
+          <w:rStyle w:val="Literal"/>
+        </w:rPr>
+        <w:t>1</w:t>
+      </w:r>
+      <w:r>
+        <w:t xml:space="preserve">, </w:t>
+      </w:r>
+      <w:r>
+        <w:rPr>
+          <w:rStyle w:val="Literal"/>
+        </w:rPr>
+        <w:t>3</w:t>
+      </w:r>
+      <w:r>
+        <w:t xml:space="preserve">, and </w:t>
+      </w:r>
+      <w:r>
+        <w:rPr>
+          <w:rStyle w:val="Literal"/>
+        </w:rPr>
+        <w:t>5</w:t>
+      </w:r>
+      <w:r>
+        <w:t>. T</w:t>
+      </w:r>
+      <w:r>
+        <w:t xml:space="preserve">he </w:t>
+      </w:r>
+      <w:r>
+        <w:rPr>
+          <w:rStyle w:val="Literal"/>
+        </w:rPr>
+        <w:t>c()</w:t>
+      </w:r>
+      <w:r>
+        <w:t xml:space="preserve"> function that surrounds the values tells R to combine these values when calculating the mean.</w:t>
+      </w:r>
+    </w:p>
+    <w:p>
+      <w:pPr>
+        <w:pStyle w:val="Body"/>
+      </w:pPr>
+      <w:r>
+        <w:t xml:space="preserve">The </w:t>
+      </w:r>
+      <w:r>
+        <w:rPr>
+          <w:rStyle w:val="Literal"/>
+        </w:rPr>
+        <w:t>summarize()</w:t>
+      </w:r>
+      <w:r>
+        <w:t xml:space="preserve"> function takes a data frame </w:t>
+      </w:r>
+      <w:r>
+        <w:t xml:space="preserve">or tibble and </w:t>
+      </w:r>
+      <w:r>
+        <w:t xml:space="preserve">calculates a summary of one or more variables. In the </w:t>
+      </w:r>
+      <w:r>
+        <w:t xml:space="preserve">previous </w:t>
+      </w:r>
+      <w:r>
+        <w:t xml:space="preserve">code, we use the </w:t>
+      </w:r>
+      <w:r>
+        <w:rPr>
+          <w:rStyle w:val="Literal"/>
+        </w:rPr>
+        <w:t>summarize()</w:t>
+      </w:r>
+      <w:r>
+        <w:t xml:space="preserve"> function to calculate the mean population of all states. To do this, w</w:t>
+      </w:r>
+      <w:r>
+        <w:t xml:space="preserve">e pass </w:t>
+      </w:r>
+      <w:r>
+        <w:rPr>
+          <w:rStyle w:val="Literal"/>
+        </w:rPr>
+        <w:t>population_data_2</w:t>
+      </w:r>
+      <w:r>
+        <w:t xml:space="preserve"> to the </w:t>
+      </w:r>
+      <w:r>
+        <w:rPr>
+          <w:rStyle w:val="Literal"/>
+        </w:rPr>
+        <w:t>.data</w:t>
+      </w:r>
+      <w:r>
+        <w:t xml:space="preserve"> argument of the </w:t>
+      </w:r>
+      <w:r>
+        <w:rPr>
+          <w:rStyle w:val="Literal"/>
+        </w:rPr>
+        <w:t>summarize()</w:t>
+      </w:r>
+      <w:r>
+        <w:t xml:space="preserve"> function to </w:t>
+      </w:r>
+      <w:r>
+        <w:t xml:space="preserve">tell it to </w:t>
+      </w:r>
+      <w:r>
+        <w:t xml:space="preserve">use that data frame. Next, we create a new variable called </w:t>
+      </w:r>
+      <w:r>
+        <w:rPr>
+          <w:rStyle w:val="Literal"/>
+        </w:rPr>
+        <w:t>mean_population</w:t>
+      </w:r>
+      <w:r>
+        <w:t xml:space="preserve"> and assign it to the output of the </w:t>
+      </w:r>
+      <w:r>
+        <w:rPr>
+          <w:rStyle w:val="Literal"/>
+        </w:rPr>
+        <w:t>mean()</w:t>
+      </w:r>
+      <w:r>
+        <w:t xml:space="preserve"> function run on the </w:t>
+      </w:r>
+      <w:r>
+        <w:rPr>
+          <w:rStyle w:val="Literal"/>
+        </w:rPr>
+        <w:t>Pop</w:t>
+      </w:r>
+      <w:r>
+        <w:t xml:space="preserve"> variable (one of the variables in the </w:t>
+      </w:r>
+      <w:r>
+        <w:rPr>
+          <w:rStyle w:val="Literal"/>
+        </w:rPr>
+        <w:t>population_data_2</w:t>
+      </w:r>
+      <w:r>
+        <w:t xml:space="preserve"> data frame). </w:t>
+      </w:r>
+    </w:p>
+    <w:p>
+      <w:pPr>
+        <w:pStyle w:val="Body"/>
+      </w:pPr>
+      <w:r>
+        <w:t>Running this code should return a tibble with a single variable (</w:t>
+      </w:r>
+      <w:r>
+        <w:rPr>
+          <w:rStyle w:val="Literal"/>
+        </w:rPr>
+        <w:t>mean_population</w:t>
+      </w:r>
+      <w:r>
+        <w:t xml:space="preserve">) that is of type double (meaning numeric data) and has a value of </w:t>
+      </w:r>
+      <w:r>
+        <w:rPr>
+          <w:rStyle w:val="Literal"/>
+        </w:rPr>
+        <w:t>6433422</w:t>
+      </w:r>
+      <w:r>
+        <w:t>, the mean population of all states:</w:t>
+      </w:r>
+    </w:p>
+    <w:p>
+      <w:pPr>
+        <w:pStyle w:val="Code"/>
+      </w:pPr>
+      <w:r>
+        <w:t>#&gt; # A tibble: 1 × 1</w:t>
+      </w:r>
+    </w:p>
+    <w:p>
+      <w:pPr>
+        <w:pStyle w:val="Code"/>
+      </w:pPr>
+      <w:r>
+        <w:t>#&gt;   mean_population</w:t>
+      </w:r>
+    </w:p>
+    <w:p>
+      <w:pPr>
+        <w:pStyle w:val="Code"/>
+      </w:pPr>
+      <w:r>
+        <w:t>#&gt;             &lt;dbl&gt;</w:t>
+      </w:r>
+    </w:p>
+    <w:p>
+      <w:pPr>
+        <w:pStyle w:val="Code"/>
+      </w:pPr>
+      <w:r>
+        <w:t>#&gt; 1        6433422.</w:t>
+      </w:r>
+    </w:p>
+    <w:p>
+      <w:pPr>
+        <w:pStyle w:val="Body"/>
+      </w:pPr>
+      <w:r>
+        <w:t xml:space="preserve">This is a basic example of data analysis, but you can do a lot more with the </w:t>
+      </w:r>
+      <w:r>
+        <w:rPr>
+          <w:rStyle w:val="Literal"/>
+        </w:rPr>
+        <w:t>tidyverse</w:t>
+      </w:r>
+      <w:r>
+        <w:t xml:space="preserve">. </w:t>
+      </w:r>
+    </w:p>
+    <w:p>
+      <w:pPr>
+        <w:pStyle w:val="HeadB"/>
+      </w:pPr>
+      <w:bookmarkStart w:id="22" w:name="_Toc11"/>
+      <w:r>
+        <w:t>The Tidyverse Pipe</w:t>
+      </w:r>
       <w:bookmarkEnd w:id="22"/>
-    </w:p>
-    <w:p>
-      <w:pPr>
-        <w:pStyle w:val="Body"/>
-      </w:pPr>
-      <w:r>
-        <w:t xml:space="preserve">Because we’ve loaded the </w:t>
-      </w:r>
-      <w:r>
-        <w:rPr>
-          <w:rStyle w:val="Literal"/>
-        </w:rPr>
-        <w:t>tidyverse</w:t>
-      </w:r>
-      <w:r>
-        <w:t xml:space="preserve"> package, we can access its functions. The following code calculates the mean population of all states using the </w:t>
-      </w:r>
-      <w:r>
-        <w:rPr>
-          <w:rStyle w:val="Literal"/>
-        </w:rPr>
-        <w:t>summarize()</w:t>
-      </w:r>
-      <w:r>
-        <w:t xml:space="preserve"> function from the </w:t>
-      </w:r>
-      <w:r>
-        <w:rPr>
-          <w:rStyle w:val="Literal"/>
-        </w:rPr>
-        <w:t>tidyverse</w:t>
-      </w:r>
-      <w:r>
-        <w:t>:</w:t>
-      </w:r>
-    </w:p>
-    <w:p>
-      <w:pPr>
-        <w:pStyle w:val="Code"/>
-      </w:pPr>
-      <w:r>
-        <w:t>summarize(.data = population_data_2, mean_population = mean(Pop))</w:t>
-      </w:r>
-    </w:p>
-    <w:p>
-      <w:pPr>
-        <w:pStyle w:val="Body"/>
-      </w:pPr>
-      <w:r>
-        <w:t xml:space="preserve">To understand what is happening here, you need to understand two functions: </w:t>
-      </w:r>
-      <w:r>
-        <w:rPr>
-          <w:rStyle w:val="Literal"/>
-        </w:rPr>
-        <w:t>mean()</w:t>
-      </w:r>
-      <w:r>
-        <w:t xml:space="preserve"> and </w:t>
-      </w:r>
-      <w:r>
-        <w:rPr>
-          <w:rStyle w:val="Literal"/>
-        </w:rPr>
-        <w:t>summarize()</w:t>
-      </w:r>
-      <w:r>
-        <w:t xml:space="preserve">. The </w:t>
-      </w:r>
-      <w:r>
-        <w:rPr>
-          <w:rStyle w:val="Literal"/>
-        </w:rPr>
-        <w:t>mean()</w:t>
-      </w:r>
-      <w:r>
-        <w:t xml:space="preserve"> function calculates the mean of a set of values. If I were to write </w:t>
-      </w:r>
-      <w:r>
-        <w:rPr>
-          <w:rStyle w:val="Literal"/>
-        </w:rPr>
-        <w:t>mean(c(1, 3, 5))</w:t>
-      </w:r>
-      <w:r>
-        <w:t xml:space="preserve">, R would return </w:t>
-      </w:r>
-      <w:r>
-        <w:rPr>
-          <w:rStyle w:val="Literal"/>
-        </w:rPr>
-        <w:t>3</w:t>
-      </w:r>
-      <w:r>
-        <w:t xml:space="preserve"> because that is the mean of the values </w:t>
-      </w:r>
-      <w:r>
-        <w:rPr>
-          <w:rStyle w:val="Literal"/>
-        </w:rPr>
-        <w:t>1</w:t>
-      </w:r>
-      <w:r>
-        <w:t xml:space="preserve">, </w:t>
-      </w:r>
-      <w:r>
-        <w:rPr>
-          <w:rStyle w:val="Literal"/>
-        </w:rPr>
-        <w:t>3</w:t>
-      </w:r>
-      <w:r>
-        <w:t xml:space="preserve">, and </w:t>
-      </w:r>
-      <w:r>
-        <w:rPr>
-          <w:rStyle w:val="Literal"/>
-        </w:rPr>
-        <w:t>5</w:t>
-      </w:r>
-      <w:r>
-        <w:t>. T</w:t>
-      </w:r>
-      <w:r>
-        <w:t xml:space="preserve">he </w:t>
-      </w:r>
-      <w:r>
-        <w:rPr>
-          <w:rStyle w:val="Literal"/>
-        </w:rPr>
-        <w:t>c()</w:t>
-      </w:r>
-      <w:r>
-        <w:t xml:space="preserve"> function that surrounds the values tells R to combine these values when calculating the mean.</w:t>
-      </w:r>
-    </w:p>
-    <w:p>
-      <w:pPr>
-        <w:pStyle w:val="Body"/>
-      </w:pPr>
-      <w:r>
-        <w:t xml:space="preserve">The </w:t>
-      </w:r>
-      <w:r>
-        <w:rPr>
-          <w:rStyle w:val="Literal"/>
-        </w:rPr>
-        <w:t>summarize()</w:t>
-      </w:r>
-      <w:r>
-        <w:t xml:space="preserve"> function takes a data frame </w:t>
-      </w:r>
-      <w:r>
-        <w:t xml:space="preserve">or tibble and </w:t>
-      </w:r>
-      <w:r>
-        <w:t xml:space="preserve">calculates a summary of one or more variables. In the </w:t>
-      </w:r>
-      <w:r>
-        <w:t xml:space="preserve">previous </w:t>
-      </w:r>
-      <w:r>
-        <w:t xml:space="preserve">code, we use the </w:t>
-      </w:r>
-      <w:r>
-        <w:rPr>
-          <w:rStyle w:val="Literal"/>
-        </w:rPr>
-        <w:t>summarize()</w:t>
-      </w:r>
-      <w:r>
-        <w:t xml:space="preserve"> function to calculate the mean population of all states. To do this, w</w:t>
-      </w:r>
-      <w:r>
-        <w:t xml:space="preserve">e pass </w:t>
-      </w:r>
-      <w:r>
-        <w:rPr>
-          <w:rStyle w:val="Literal"/>
-        </w:rPr>
-        <w:t>population_data_2</w:t>
-      </w:r>
-      <w:r>
-        <w:t xml:space="preserve"> to the </w:t>
-      </w:r>
-      <w:r>
-        <w:rPr>
-          <w:rStyle w:val="Literal"/>
-        </w:rPr>
-        <w:t>.data</w:t>
-      </w:r>
-      <w:r>
-        <w:t xml:space="preserve"> argument of the </w:t>
-      </w:r>
-      <w:r>
-        <w:rPr>
-          <w:rStyle w:val="Literal"/>
-        </w:rPr>
-        <w:t>summarize()</w:t>
-      </w:r>
-      <w:r>
-        <w:t xml:space="preserve"> function to </w:t>
-      </w:r>
-      <w:r>
-        <w:t xml:space="preserve">tell it to </w:t>
-      </w:r>
-      <w:r>
-        <w:t xml:space="preserve">use that data frame. Next, we create a new variable called </w:t>
-      </w:r>
-      <w:r>
-        <w:rPr>
-          <w:rStyle w:val="Literal"/>
-        </w:rPr>
-        <w:t>mean_population</w:t>
-      </w:r>
-      <w:r>
-        <w:t xml:space="preserve"> and assign it to the output of the </w:t>
-      </w:r>
-      <w:r>
-        <w:rPr>
-          <w:rStyle w:val="Literal"/>
-        </w:rPr>
-        <w:t>mean()</w:t>
-      </w:r>
-      <w:r>
-        <w:t xml:space="preserve"> function run on the </w:t>
-      </w:r>
-      <w:r>
-        <w:rPr>
-          <w:rStyle w:val="Literal"/>
-        </w:rPr>
-        <w:t>Pop</w:t>
-      </w:r>
-      <w:r>
-        <w:t xml:space="preserve"> variable (one of the variables in the </w:t>
-      </w:r>
-      <w:r>
-        <w:rPr>
-          <w:rStyle w:val="Literal"/>
-        </w:rPr>
-        <w:t>population_data_2</w:t>
-      </w:r>
-      <w:r>
-        <w:t xml:space="preserve"> data frame). </w:t>
-      </w:r>
-    </w:p>
-    <w:p>
-      <w:pPr>
-        <w:pStyle w:val="Body"/>
-      </w:pPr>
-      <w:r>
-        <w:t>Running this code should return a tibble with a single variable (</w:t>
-      </w:r>
-      <w:r>
-        <w:rPr>
-          <w:rStyle w:val="Literal"/>
-        </w:rPr>
-        <w:t>mean_population</w:t>
-      </w:r>
-      <w:r>
-        <w:t xml:space="preserve">) that is of type double (meaning numeric data) and has a value of </w:t>
-      </w:r>
-      <w:r>
-        <w:rPr>
-          <w:rStyle w:val="Literal"/>
-        </w:rPr>
-        <w:t>6433422</w:t>
-      </w:r>
-      <w:r>
-        <w:t>, the mean population of all states:</w:t>
-      </w:r>
-    </w:p>
-    <w:p>
-      <w:pPr>
-        <w:pStyle w:val="Code"/>
-      </w:pPr>
-      <w:r>
-        <w:t>#&gt; # A tibble: 1 × 1</w:t>
-      </w:r>
-    </w:p>
-    <w:p>
-      <w:pPr>
-        <w:pStyle w:val="Code"/>
-      </w:pPr>
-      <w:r>
-        <w:t>#&gt;   mean_population</w:t>
-      </w:r>
-    </w:p>
-    <w:p>
-      <w:pPr>
-        <w:pStyle w:val="Code"/>
-      </w:pPr>
-      <w:r>
-        <w:t>#&gt;             &lt;dbl&gt;</w:t>
-      </w:r>
-    </w:p>
-    <w:p>
-      <w:pPr>
-        <w:pStyle w:val="Code"/>
-      </w:pPr>
-      <w:r>
-        <w:t>#&gt; 1        6433422.</w:t>
-      </w:r>
-    </w:p>
-    <w:p>
-      <w:pPr>
-        <w:pStyle w:val="Body"/>
-      </w:pPr>
-      <w:r>
-        <w:t xml:space="preserve">This is a basic example of data analysis, but you can do a lot more with the </w:t>
-      </w:r>
-      <w:r>
-        <w:rPr>
-          <w:rStyle w:val="Literal"/>
-        </w:rPr>
-        <w:t>tidyverse</w:t>
-      </w:r>
-      <w:r>
-        <w:t xml:space="preserve">. </w:t>
-      </w:r>
-    </w:p>
-    <w:p>
-      <w:pPr>
-        <w:pStyle w:val="HeadB"/>
-      </w:pPr>
-      <w:bookmarkStart w:id="23" w:name="_Toc11"/>
-      <w:r>
-        <w:t>The Tidyverse Pipe</w:t>
-      </w:r>
-      <w:bookmarkEnd w:id="23"/>
     </w:p>
     <w:p>
       <w:pPr>
@@ -3252,8 +3247,8 @@
       <w:pPr>
         <w:pStyle w:val="HeadA"/>
       </w:pPr>
-      <w:bookmarkStart w:id="24" w:name="_Toc12"/>
-      <w:bookmarkStart w:id="25" w:name="howtogethelp"/>
+      <w:bookmarkStart w:id="23" w:name="_Toc12"/>
+      <w:bookmarkStart w:id="24" w:name="howtogethelp"/>
       <w:r>
         <w:t>Comments</w:t>
       </w:r>
@@ -3336,7 +3331,7 @@
       <w:r>
         <w:t>How to Get Help</w:t>
       </w:r>
-      <w:bookmarkEnd w:id="24"/>
+      <w:bookmarkEnd w:id="23"/>
     </w:p>
     <w:p>
       <w:pPr>
@@ -3483,44 +3478,24 @@
         </w:rPr>
         <w:t xml:space="preserve">Data Visualization: A </w:t>
       </w:r>
-      <w:ins w:id="26" w:author="David Keyes" w:date="2023-07-25T09:16:00Z">
-        <w:r>
-          <w:rPr>
-            <w:rStyle w:val="Italic"/>
-          </w:rPr>
-          <w:t>P</w:t>
-        </w:r>
-      </w:ins>
-      <w:del w:id="27" w:author="David Keyes" w:date="2023-07-25T09:16:00Z">
-        <w:r>
-          <w:rPr>
-            <w:rStyle w:val="Italic"/>
-          </w:rPr>
-          <w:delText>p</w:delText>
-        </w:r>
-      </w:del>
       <w:r>
         <w:rPr>
           <w:rStyle w:val="Italic"/>
         </w:rPr>
+        <w:t>P</w:t>
+      </w:r>
+      <w:r>
+        <w:rPr>
+          <w:rStyle w:val="Italic"/>
+        </w:rPr>
         <w:t xml:space="preserve">ractical </w:t>
       </w:r>
-      <w:ins w:id="28" w:author="David Keyes" w:date="2023-07-25T09:16:00Z">
-        <w:r>
-          <w:rPr>
-            <w:rStyle w:val="Italic"/>
-          </w:rPr>
-          <w:t>I</w:t>
-        </w:r>
-      </w:ins>
-      <w:del w:id="29" w:author="David Keyes" w:date="2023-07-25T09:16:00Z">
-        <w:r>
-          <w:rPr>
-            <w:rStyle w:val="Italic"/>
-          </w:rPr>
-          <w:delText>i</w:delText>
-        </w:r>
-      </w:del>
+      <w:r>
+        <w:rPr>
+          <w:rStyle w:val="Italic"/>
+        </w:rPr>
+        <w:t>I</w:t>
+      </w:r>
       <w:r>
         <w:rPr>
           <w:rStyle w:val="Italic"/>
@@ -3564,12 +3539,12 @@
       <w:pPr>
         <w:pStyle w:val="HeadA"/>
       </w:pPr>
-      <w:bookmarkStart w:id="30" w:name="_Toc13"/>
-      <w:bookmarkStart w:id="31" w:name="X4a3c4c369df77c514f416e8420fa8f4abddc607"/>
+      <w:bookmarkStart w:id="25" w:name="_Toc13"/>
+      <w:bookmarkStart w:id="26" w:name="X4a3c4c369df77c514f416e8420fa8f4abddc607"/>
       <w:r>
         <w:t>Conclusion</w:t>
       </w:r>
-      <w:bookmarkEnd w:id="30"/>
+      <w:bookmarkEnd w:id="25"/>
     </w:p>
     <w:p>
       <w:pPr>
@@ -3621,14 +3596,14 @@
       <w:pPr>
         <w:pStyle w:val="HeadA"/>
       </w:pPr>
-      <w:bookmarkStart w:id="32" w:name="_Toc14"/>
+      <w:bookmarkStart w:id="27" w:name="_Toc14"/>
       <w:r>
         <w:t>Learn More</w:t>
       </w:r>
-      <w:bookmarkEnd w:id="31"/>
-      <w:bookmarkEnd w:id="32"/>
-    </w:p>
-    <w:bookmarkEnd w:id="25"/>
+      <w:bookmarkEnd w:id="26"/>
+      <w:bookmarkEnd w:id="27"/>
+    </w:p>
+    <w:bookmarkEnd w:id="24"/>
     <w:p>
       <w:pPr>
         <w:pStyle w:val="Body"/>
@@ -3636,13 +3611,13 @@
       <w:r>
         <w:t>Consult the following r</w:t>
       </w:r>
-      <w:bookmarkEnd w:id="21"/>
+      <w:bookmarkEnd w:id="20"/>
       <w:r>
         <w:t>esources to learn more about R programming:</w:t>
       </w:r>
-      <w:bookmarkEnd w:id="19"/>
-    </w:p>
-    <w:bookmarkEnd w:id="15"/>
+      <w:bookmarkEnd w:id="18"/>
+    </w:p>
+    <w:bookmarkEnd w:id="14"/>
     <w:p>
       <w:pPr>
         <w:pStyle w:val="ListPlain"/>
@@ -7744,14 +7719,6 @@
     <w:abstractNumId w:val="11"/>
   </w:num>
 </w:numbering>
-</file>
-
-<file path=word/people.xml><?xml version="1.0" encoding="utf-8"?>
-<w15:people xmlns:wpc="http://schemas.microsoft.com/office/word/2010/wordprocessingCanvas" xmlns:cx="http://schemas.microsoft.com/office/drawing/2014/chartex" xmlns:cx1="http://schemas.microsoft.com/office/drawing/2015/9/8/chartex" xmlns:cx2="http://schemas.microsoft.com/office/drawing/2015/10/21/chartex" xmlns:cx3="http://schemas.microsoft.com/office/drawing/2016/5/9/chartex" xmlns:cx4="http://schemas.microsoft.com/office/drawing/2016/5/10/chartex" xmlns:cx5="http://schemas.microsoft.com/office/drawing/2016/5/11/chartex" xmlns:cx6="http://schemas.microsoft.com/office/drawing/2016/5/12/chartex" xmlns:cx7="http://schemas.microsoft.com/office/drawing/2016/5/13/chartex" xmlns:cx8="http://schemas.microsoft.com/office/drawing/2016/5/14/chartex" xmlns:mc="http://schemas.openxmlformats.org/markup-compatibility/2006" xmlns:aink="http://schemas.microsoft.com/office/drawing/2016/ink" xmlns:am3d="http://schemas.microsoft.com/office/drawing/2017/model3d" xmlns:o="urn:schemas-microsoft-com:office:office" xmlns:oel="http://schemas.microsoft.com/office/2019/extlst" xmlns:r="http://schemas.openxmlformats.org/officeDocument/2006/relationships" xmlns:m="http://schemas.openxmlformats.org/officeDocument/2006/math" xmlns:v="urn:schemas-microsoft-com:vml" xmlns:wp14="http://schemas.microsoft.com/office/word/2010/wordprocessingDrawing" xmlns:wp="http://schemas.openxmlformats.org/drawingml/2006/wordprocessingDrawing" xmlns:w10="urn:schemas-microsoft-com:office:word" xmlns:w="http://schemas.openxmlformats.org/wordprocessingml/2006/main" xmlns:w14="http://schemas.microsoft.com/office/word/2010/wordml" xmlns:w15="http://schemas.microsoft.com/office/word/2012/wordml" xmlns:w16cex="http://schemas.microsoft.com/office/word/2018/wordml/cex" xmlns:w16cid="http://schemas.microsoft.com/office/word/2016/wordml/cid" xmlns:w16="http://schemas.microsoft.com/office/word/2018/wordml" xmlns:w16sdtdh="http://schemas.microsoft.com/office/word/2020/wordml/sdtdatahash" xmlns:w16se="http://schemas.microsoft.com/office/word/2015/wordml/symex" xmlns:wpg="http://schemas.microsoft.com/office/word/2010/wordprocessingGroup" xmlns:wpi="http://schemas.microsoft.com/office/word/2010/wordprocessingInk" xmlns:wne="http://schemas.microsoft.com/office/word/2006/wordml" xmlns:wps="http://schemas.microsoft.com/office/word/2010/wordprocessingShape" mc:Ignorable="w14 w15 w16se w16cid w16 w16cex w16sdtdh wp14">
-  <w15:person w15:author="David Keyes">
-    <w15:presenceInfo w15:providerId="Windows Live" w15:userId="04479451ba38cfe6"/>
-  </w15:person>
-</w15:people>
 </file>
 
 <file path=word/styles.xml><?xml version="1.0" encoding="utf-8"?>
@@ -8158,7 +8125,7 @@
   <w:style w:type="paragraph" w:default="1" w:styleId="Normal">
     <w:name w:val="Normal"/>
     <w:qFormat/>
-    <w:rsid w:val="00A65E49"/>
+    <w:rsid w:val="00130790"/>
     <w:pPr>
       <w:pBdr>
         <w:top w:val="none" w:sz="0" w:space="0" w:color="auto"/>
@@ -8186,7 +8153,7 @@
     <w:semiHidden/>
     <w:unhideWhenUsed/>
     <w:qFormat/>
-    <w:rsid w:val="00A65E49"/>
+    <w:rsid w:val="00130790"/>
     <w:pPr>
       <w:keepNext/>
       <w:keepLines/>
@@ -8215,7 +8182,7 @@
     <w:semiHidden/>
     <w:unhideWhenUsed/>
     <w:qFormat/>
-    <w:rsid w:val="00A65E49"/>
+    <w:rsid w:val="00130790"/>
     <w:pPr>
       <w:keepNext/>
       <w:keepLines/>
@@ -8242,7 +8209,7 @@
     <w:semiHidden/>
     <w:unhideWhenUsed/>
     <w:qFormat/>
-    <w:rsid w:val="00A65E49"/>
+    <w:rsid w:val="00130790"/>
     <w:pPr>
       <w:keepNext/>
       <w:keepLines/>
@@ -8271,7 +8238,7 @@
     <w:semiHidden/>
     <w:unhideWhenUsed/>
     <w:qFormat/>
-    <w:rsid w:val="00A65E49"/>
+    <w:rsid w:val="00130790"/>
     <w:pPr>
       <w:keepNext/>
       <w:keepLines/>
@@ -8296,7 +8263,7 @@
     <w:semiHidden/>
     <w:unhideWhenUsed/>
     <w:qFormat/>
-    <w:rsid w:val="00A65E49"/>
+    <w:rsid w:val="00130790"/>
     <w:pPr>
       <w:keepNext/>
       <w:keepLines/>
@@ -8323,7 +8290,7 @@
     <w:semiHidden/>
     <w:unhideWhenUsed/>
     <w:qFormat/>
-    <w:rsid w:val="00A65E49"/>
+    <w:rsid w:val="00130790"/>
     <w:pPr>
       <w:keepNext/>
       <w:keepLines/>
@@ -8350,7 +8317,7 @@
     <w:semiHidden/>
     <w:unhideWhenUsed/>
     <w:qFormat/>
-    <w:rsid w:val="00A65E49"/>
+    <w:rsid w:val="00130790"/>
     <w:pPr>
       <w:keepNext/>
       <w:keepLines/>
@@ -8377,7 +8344,7 @@
     <w:semiHidden/>
     <w:unhideWhenUsed/>
     <w:qFormat/>
-    <w:rsid w:val="00A65E49"/>
+    <w:rsid w:val="00130790"/>
     <w:pPr>
       <w:keepNext/>
       <w:keepLines/>
@@ -8402,6 +8369,7 @@
     <w:uiPriority w:val="1"/>
     <w:semiHidden/>
     <w:unhideWhenUsed/>
+    <w:rsid w:val="00130790"/>
   </w:style>
   <w:style w:type="table" w:default="1" w:styleId="TableNormal">
     <w:name w:val="Normal Table"/>
@@ -8423,13 +8391,14 @@
     <w:uiPriority w:val="99"/>
     <w:semiHidden/>
     <w:unhideWhenUsed/>
+    <w:rsid w:val="00130790"/>
   </w:style>
   <w:style w:type="character" w:styleId="Hyperlink">
     <w:name w:val="Hyperlink"/>
     <w:basedOn w:val="DefaultParagraphFont"/>
     <w:uiPriority w:val="99"/>
     <w:unhideWhenUsed/>
-    <w:rsid w:val="00A65E49"/>
+    <w:rsid w:val="00130790"/>
     <w:rPr>
       <w:color w:val="0000FF" w:themeColor="hyperlink"/>
       <w:u w:val="single"/>
@@ -8458,7 +8427,7 @@
     <w:name w:val="ChapterNumber"/>
     <w:next w:val="Normal"/>
     <w:qFormat/>
-    <w:rsid w:val="00A65E49"/>
+    <w:rsid w:val="00130790"/>
     <w:pPr>
       <w:numPr>
         <w:numId w:val="20"/>
@@ -8491,7 +8460,7 @@
     <w:name w:val="Body"/>
     <w:uiPriority w:val="99"/>
     <w:qFormat/>
-    <w:rsid w:val="00A65E49"/>
+    <w:rsid w:val="00130790"/>
     <w:pPr>
       <w:pBdr>
         <w:top w:val="none" w:sz="0" w:space="0" w:color="auto"/>
@@ -8521,7 +8490,7 @@
   <w:style w:type="numbering" w:customStyle="1" w:styleId="ChapterNumbering">
     <w:name w:val="ChapterNumbering"/>
     <w:uiPriority w:val="99"/>
-    <w:rsid w:val="00A65E49"/>
+    <w:rsid w:val="00130790"/>
     <w:pPr>
       <w:numPr>
         <w:numId w:val="1"/>
@@ -8545,7 +8514,7 @@
   <w:style w:type="paragraph" w:customStyle="1" w:styleId="HeadA">
     <w:name w:val="HeadA"/>
     <w:qFormat/>
-    <w:rsid w:val="00A65E49"/>
+    <w:rsid w:val="00130790"/>
     <w:pPr>
       <w:keepNext/>
       <w:keepLines/>
@@ -8600,7 +8569,7 @@
   <w:style w:type="paragraph" w:customStyle="1" w:styleId="HeadB">
     <w:name w:val="HeadB"/>
     <w:qFormat/>
-    <w:rsid w:val="00A65E49"/>
+    <w:rsid w:val="00130790"/>
     <w:pPr>
       <w:keepNext/>
       <w:keepLines/>
@@ -8640,7 +8609,7 @@
   </w:style>
   <w:style w:type="paragraph" w:customStyle="1" w:styleId="Default">
     <w:name w:val="Default"/>
-    <w:rsid w:val="00A65E49"/>
+    <w:rsid w:val="00130790"/>
     <w:pPr>
       <w:pBdr>
         <w:top w:val="none" w:sz="0" w:space="0" w:color="auto"/>
@@ -8666,7 +8635,7 @@
   <w:style w:type="paragraph" w:customStyle="1" w:styleId="ChapterTitle">
     <w:name w:val="ChapterTitle"/>
     <w:qFormat/>
-    <w:rsid w:val="00A65E49"/>
+    <w:rsid w:val="00130790"/>
     <w:pPr>
       <w:keepLines/>
       <w:pBdr>
@@ -8699,7 +8668,7 @@
   <w:style w:type="paragraph" w:customStyle="1" w:styleId="ChapterIntro">
     <w:name w:val="ChapterIntro"/>
     <w:qFormat/>
-    <w:rsid w:val="00A65E49"/>
+    <w:rsid w:val="00130790"/>
     <w:pPr>
       <w:pBdr>
         <w:top w:val="none" w:sz="0" w:space="0" w:color="auto"/>
@@ -8740,7 +8709,7 @@
   <w:style w:type="paragraph" w:customStyle="1" w:styleId="HeadAExercise">
     <w:name w:val="HeadAExercise"/>
     <w:qFormat/>
-    <w:rsid w:val="00A65E49"/>
+    <w:rsid w:val="00130790"/>
     <w:pPr>
       <w:keepNext/>
       <w:keepLines/>
@@ -8795,7 +8764,7 @@
   <w:style w:type="paragraph" w:customStyle="1" w:styleId="GraphicSlug">
     <w:name w:val="GraphicSlug"/>
     <w:qFormat/>
-    <w:rsid w:val="00A65E49"/>
+    <w:rsid w:val="00130790"/>
     <w:pPr>
       <w:keepLines/>
       <w:widowControl w:val="0"/>
@@ -8841,7 +8810,7 @@
     <w:name w:val="CaptionLine"/>
     <w:next w:val="Body"/>
     <w:qFormat/>
-    <w:rsid w:val="00A65E49"/>
+    <w:rsid w:val="00130790"/>
     <w:pPr>
       <w:numPr>
         <w:ilvl w:val="4"/>
@@ -8869,7 +8838,7 @@
   <w:style w:type="paragraph" w:customStyle="1" w:styleId="ListBullet">
     <w:name w:val="ListBullet"/>
     <w:qFormat/>
-    <w:rsid w:val="00A65E49"/>
+    <w:rsid w:val="00130790"/>
     <w:pPr>
       <w:widowControl w:val="0"/>
       <w:numPr>
@@ -8922,7 +8891,7 @@
   <w:style w:type="paragraph" w:customStyle="1" w:styleId="Code">
     <w:name w:val="Code"/>
     <w:qFormat/>
-    <w:rsid w:val="00A65E49"/>
+    <w:rsid w:val="00130790"/>
     <w:pPr>
       <w:pBdr>
         <w:top w:val="none" w:sz="0" w:space="0" w:color="auto"/>
@@ -8963,7 +8932,7 @@
   <w:style w:type="paragraph" w:customStyle="1" w:styleId="CodeWide">
     <w:name w:val="CodeWide"/>
     <w:qFormat/>
-    <w:rsid w:val="00A65E49"/>
+    <w:rsid w:val="00130790"/>
     <w:pPr>
       <w:widowControl w:val="0"/>
       <w:pBdr>
@@ -8996,7 +8965,7 @@
   <w:style w:type="paragraph" w:customStyle="1" w:styleId="ListPlain">
     <w:name w:val="ListPlain"/>
     <w:qFormat/>
-    <w:rsid w:val="00A65E49"/>
+    <w:rsid w:val="00130790"/>
     <w:pPr>
       <w:widowControl w:val="0"/>
       <w:pBdr>
@@ -9106,7 +9075,7 @@
     <w:link w:val="Heading2"/>
     <w:uiPriority w:val="9"/>
     <w:semiHidden/>
-    <w:rsid w:val="00A65E49"/>
+    <w:rsid w:val="00130790"/>
     <w:rPr>
       <w:rFonts w:asciiTheme="majorHAnsi" w:eastAsiaTheme="majorEastAsia" w:hAnsiTheme="majorHAnsi" w:cstheme="majorBidi"/>
       <w:b/>
@@ -9123,7 +9092,7 @@
     <w:link w:val="Heading3"/>
     <w:uiPriority w:val="9"/>
     <w:semiHidden/>
-    <w:rsid w:val="00A65E49"/>
+    <w:rsid w:val="00130790"/>
     <w:rPr>
       <w:rFonts w:asciiTheme="majorHAnsi" w:eastAsiaTheme="majorEastAsia" w:hAnsiTheme="majorHAnsi" w:cstheme="majorBidi"/>
       <w:b/>
@@ -9140,7 +9109,7 @@
     <w:link w:val="Heading4"/>
     <w:uiPriority w:val="9"/>
     <w:semiHidden/>
-    <w:rsid w:val="00A65E49"/>
+    <w:rsid w:val="00130790"/>
     <w:rPr>
       <w:rFonts w:asciiTheme="majorHAnsi" w:eastAsiaTheme="majorEastAsia" w:hAnsiTheme="majorHAnsi" w:cstheme="majorBidi"/>
       <w:b/>
@@ -9159,7 +9128,7 @@
     <w:link w:val="Heading5"/>
     <w:uiPriority w:val="9"/>
     <w:semiHidden/>
-    <w:rsid w:val="00A65E49"/>
+    <w:rsid w:val="00130790"/>
     <w:rPr>
       <w:rFonts w:asciiTheme="majorHAnsi" w:eastAsiaTheme="majorEastAsia" w:hAnsiTheme="majorHAnsi" w:cstheme="majorBidi"/>
       <w:color w:val="1F3763" w:themeColor="accent1" w:themeShade="7F"/>
@@ -9174,7 +9143,7 @@
     <w:link w:val="Heading6"/>
     <w:uiPriority w:val="9"/>
     <w:semiHidden/>
-    <w:rsid w:val="00A65E49"/>
+    <w:rsid w:val="00130790"/>
     <w:rPr>
       <w:rFonts w:asciiTheme="majorHAnsi" w:eastAsiaTheme="majorEastAsia" w:hAnsiTheme="majorHAnsi" w:cstheme="majorBidi"/>
       <w:i/>
@@ -9191,7 +9160,7 @@
     <w:link w:val="Heading7"/>
     <w:uiPriority w:val="9"/>
     <w:semiHidden/>
-    <w:rsid w:val="00A65E49"/>
+    <w:rsid w:val="00130790"/>
     <w:rPr>
       <w:rFonts w:asciiTheme="majorHAnsi" w:eastAsiaTheme="majorEastAsia" w:hAnsiTheme="majorHAnsi" w:cstheme="majorBidi"/>
       <w:i/>
@@ -9208,7 +9177,7 @@
     <w:link w:val="Heading8"/>
     <w:uiPriority w:val="9"/>
     <w:semiHidden/>
-    <w:rsid w:val="00A65E49"/>
+    <w:rsid w:val="00130790"/>
     <w:rPr>
       <w:rFonts w:asciiTheme="majorHAnsi" w:eastAsiaTheme="majorEastAsia" w:hAnsiTheme="majorHAnsi" w:cstheme="majorBidi"/>
       <w:color w:val="404040" w:themeColor="text1" w:themeTint="BF"/>
@@ -9221,7 +9190,7 @@
     <w:link w:val="Heading9"/>
     <w:uiPriority w:val="9"/>
     <w:semiHidden/>
-    <w:rsid w:val="00A65E49"/>
+    <w:rsid w:val="00130790"/>
     <w:rPr>
       <w:rFonts w:asciiTheme="majorHAnsi" w:eastAsiaTheme="majorEastAsia" w:hAnsiTheme="majorHAnsi" w:cstheme="majorBidi"/>
       <w:i/>
@@ -9232,7 +9201,7 @@
   </w:style>
   <w:style w:type="paragraph" w:customStyle="1" w:styleId="NoParagraphStyle">
     <w:name w:val="[No Paragraph Style]"/>
-    <w:rsid w:val="00A65E49"/>
+    <w:rsid w:val="00130790"/>
     <w:pPr>
       <w:widowControl w:val="0"/>
       <w:pBdr>
@@ -9261,7 +9230,7 @@
   <w:style w:type="paragraph" w:customStyle="1" w:styleId="IndexBody">
     <w:name w:val="IndexBody"/>
     <w:qFormat/>
-    <w:rsid w:val="00A65E49"/>
+    <w:rsid w:val="00130790"/>
     <w:pPr>
       <w:pBdr>
         <w:top w:val="none" w:sz="0" w:space="0" w:color="auto"/>
@@ -9286,7 +9255,7 @@
     <w:name w:val="BoldItalic"/>
     <w:uiPriority w:val="1"/>
     <w:qFormat/>
-    <w:rsid w:val="00A65E49"/>
+    <w:rsid w:val="00130790"/>
     <w:rPr>
       <w:rFonts w:cs="NewBaskervilleEF-Bold"/>
       <w:b/>
@@ -9304,7 +9273,7 @@
   <w:style w:type="paragraph" w:customStyle="1" w:styleId="BodyCustom">
     <w:name w:val="BodyCustom"/>
     <w:qFormat/>
-    <w:rsid w:val="00A65E49"/>
+    <w:rsid w:val="00130790"/>
     <w:pPr>
       <w:widowControl w:val="0"/>
       <w:pBdr>
@@ -9335,7 +9304,7 @@
   <w:style w:type="paragraph" w:customStyle="1" w:styleId="IndexHead">
     <w:name w:val="IndexHead"/>
     <w:qFormat/>
-    <w:rsid w:val="00A65E49"/>
+    <w:rsid w:val="00130790"/>
     <w:pPr>
       <w:pBdr>
         <w:top w:val="none" w:sz="0" w:space="0" w:color="auto"/>
@@ -9359,7 +9328,7 @@
   <w:style w:type="paragraph" w:customStyle="1" w:styleId="IndexLevel1">
     <w:name w:val="IndexLevel1"/>
     <w:qFormat/>
-    <w:rsid w:val="00A65E49"/>
+    <w:rsid w:val="00130790"/>
     <w:pPr>
       <w:pBdr>
         <w:top w:val="none" w:sz="0" w:space="0" w:color="auto"/>
@@ -9384,7 +9353,7 @@
     <w:name w:val="CodeListingCaption"/>
     <w:next w:val="Code"/>
     <w:qFormat/>
-    <w:rsid w:val="00A65E49"/>
+    <w:rsid w:val="00130790"/>
     <w:pPr>
       <w:numPr>
         <w:ilvl w:val="6"/>
@@ -9412,7 +9381,7 @@
   <w:style w:type="paragraph" w:customStyle="1" w:styleId="Epigraph">
     <w:name w:val="Epigraph"/>
     <w:qFormat/>
-    <w:rsid w:val="00A65E49"/>
+    <w:rsid w:val="00130790"/>
     <w:pPr>
       <w:keepLines/>
       <w:widowControl w:val="0"/>
@@ -9448,7 +9417,7 @@
     <w:name w:val="Literal"/>
     <w:uiPriority w:val="1"/>
     <w:qFormat/>
-    <w:rsid w:val="00A65E49"/>
+    <w:rsid w:val="00130790"/>
     <w:rPr>
       <w:rFonts w:ascii="Courier" w:hAnsi="Courier" w:cs="TheSansMonoCondensed-Plain"/>
       <w:color w:val="3366FF"/>
@@ -9463,7 +9432,7 @@
   <w:style w:type="paragraph" w:customStyle="1" w:styleId="ProductionDirective">
     <w:name w:val="ProductionDirective"/>
     <w:qFormat/>
-    <w:rsid w:val="00A65E49"/>
+    <w:rsid w:val="00130790"/>
     <w:pPr>
       <w:keepLines/>
       <w:widowControl w:val="0"/>
@@ -9497,7 +9466,7 @@
     <w:name w:val="LiteralBold"/>
     <w:uiPriority w:val="1"/>
     <w:qFormat/>
-    <w:rsid w:val="00A65E49"/>
+    <w:rsid w:val="00130790"/>
     <w:rPr>
       <w:rFonts w:ascii="Courier" w:hAnsi="Courier" w:cs="TheSansMonoCondensed-Bold"/>
       <w:b/>
@@ -9517,7 +9486,7 @@
     <w:name w:val="LiteralItalic"/>
     <w:uiPriority w:val="1"/>
     <w:qFormat/>
-    <w:rsid w:val="00A65E49"/>
+    <w:rsid w:val="00130790"/>
     <w:rPr>
       <w:rFonts w:ascii="Courier" w:hAnsi="Courier" w:cs="TheSansMonoCondensed-Italic"/>
       <w:b w:val="0"/>
@@ -9537,7 +9506,7 @@
     <w:name w:val="LiteralBoldItalic"/>
     <w:uiPriority w:val="1"/>
     <w:qFormat/>
-    <w:rsid w:val="00A65E49"/>
+    <w:rsid w:val="00130790"/>
     <w:rPr>
       <w:rFonts w:ascii="Courier" w:hAnsi="Courier" w:cs="TheSansMonoCondensed-Bold"/>
       <w:b w:val="0"/>
@@ -9557,7 +9526,7 @@
     <w:name w:val="CodeLabel"/>
     <w:next w:val="Code"/>
     <w:qFormat/>
-    <w:rsid w:val="00A65E49"/>
+    <w:rsid w:val="00130790"/>
     <w:pPr>
       <w:widowControl w:val="0"/>
       <w:pBdr>
@@ -9591,7 +9560,7 @@
     <w:name w:val="Blockquote"/>
     <w:next w:val="Normal"/>
     <w:qFormat/>
-    <w:rsid w:val="00A65E49"/>
+    <w:rsid w:val="00130790"/>
     <w:pPr>
       <w:widowControl w:val="0"/>
       <w:pBdr>
@@ -9622,7 +9591,7 @@
     <w:name w:val="Regular"/>
     <w:uiPriority w:val="1"/>
     <w:qFormat/>
-    <w:rsid w:val="00A65E49"/>
+    <w:rsid w:val="00130790"/>
     <w:rPr>
       <w:rFonts w:cs="FuturaPT-Book"/>
       <w:b w:val="0"/>
@@ -9641,7 +9610,7 @@
     <w:name w:val="NoteHead"/>
     <w:uiPriority w:val="1"/>
     <w:qFormat/>
-    <w:rsid w:val="00A65E49"/>
+    <w:rsid w:val="00130790"/>
     <w:rPr>
       <w:rFonts w:ascii="DogmaOT-Bold" w:hAnsi="DogmaOT-Bold" w:cs="DogmaOT-Bold"/>
       <w:b/>
@@ -9660,7 +9629,7 @@
   <w:style w:type="paragraph" w:customStyle="1" w:styleId="TableHeader">
     <w:name w:val="TableHeader"/>
     <w:qFormat/>
-    <w:rsid w:val="00A65E49"/>
+    <w:rsid w:val="00130790"/>
     <w:pPr>
       <w:keepLines/>
       <w:widowControl w:val="0"/>
@@ -9693,7 +9662,7 @@
   <w:style w:type="paragraph" w:customStyle="1" w:styleId="TableBody">
     <w:name w:val="TableBody"/>
     <w:qFormat/>
-    <w:rsid w:val="00A65E49"/>
+    <w:rsid w:val="00130790"/>
     <w:pPr>
       <w:keepLines/>
       <w:widowControl w:val="0"/>
@@ -9723,7 +9692,7 @@
   <w:style w:type="paragraph" w:customStyle="1" w:styleId="IndexLevel2">
     <w:name w:val="IndexLevel2"/>
     <w:qFormat/>
-    <w:rsid w:val="00A65E49"/>
+    <w:rsid w:val="00130790"/>
     <w:pPr>
       <w:pBdr>
         <w:top w:val="none" w:sz="0" w:space="0" w:color="auto"/>
@@ -9748,7 +9717,7 @@
   <w:style w:type="paragraph" w:customStyle="1" w:styleId="IndexLevel3">
     <w:name w:val="IndexLevel3"/>
     <w:qFormat/>
-    <w:rsid w:val="00A65E49"/>
+    <w:rsid w:val="00130790"/>
     <w:pPr>
       <w:pBdr>
         <w:top w:val="none" w:sz="0" w:space="0" w:color="auto"/>
@@ -9773,7 +9742,7 @@
   <w:style w:type="paragraph" w:customStyle="1" w:styleId="IndexTitle">
     <w:name w:val="IndexTitle"/>
     <w:qFormat/>
-    <w:rsid w:val="00A65E49"/>
+    <w:rsid w:val="00130790"/>
     <w:pPr>
       <w:pBdr>
         <w:top w:val="none" w:sz="0" w:space="0" w:color="auto"/>
@@ -9802,7 +9771,7 @@
     <w:name w:val="BoxCaption"/>
     <w:next w:val="BoxBody"/>
     <w:qFormat/>
-    <w:rsid w:val="00A65E49"/>
+    <w:rsid w:val="00130790"/>
     <w:pPr>
       <w:pBdr>
         <w:top w:val="none" w:sz="0" w:space="0" w:color="auto"/>
@@ -9828,7 +9797,7 @@
   <w:style w:type="paragraph" w:customStyle="1" w:styleId="BoxBody">
     <w:name w:val="BoxBody"/>
     <w:qFormat/>
-    <w:rsid w:val="00A65E49"/>
+    <w:rsid w:val="00130790"/>
     <w:pPr>
       <w:widowControl w:val="0"/>
       <w:pBdr>
@@ -9859,7 +9828,7 @@
   <w:style w:type="paragraph" w:customStyle="1" w:styleId="BoxBodyFirst">
     <w:name w:val="BoxBodyFirst"/>
     <w:qFormat/>
-    <w:rsid w:val="00A65E49"/>
+    <w:rsid w:val="00130790"/>
     <w:pPr>
       <w:widowControl w:val="0"/>
       <w:pBdr>
@@ -9888,7 +9857,7 @@
   <w:style w:type="paragraph" w:customStyle="1" w:styleId="BoxListBullet">
     <w:name w:val="BoxListBullet"/>
     <w:qFormat/>
-    <w:rsid w:val="00A65E49"/>
+    <w:rsid w:val="00130790"/>
     <w:pPr>
       <w:widowControl w:val="0"/>
       <w:numPr>
@@ -9921,7 +9890,7 @@
   <w:style w:type="paragraph" w:customStyle="1" w:styleId="BoxCode">
     <w:name w:val="BoxCode"/>
     <w:qFormat/>
-    <w:rsid w:val="00A65E49"/>
+    <w:rsid w:val="00130790"/>
     <w:pPr>
       <w:widowControl w:val="0"/>
       <w:pBdr>
@@ -9953,7 +9922,7 @@
   <w:style w:type="paragraph" w:customStyle="1" w:styleId="BoxListBody">
     <w:name w:val="BoxListBody"/>
     <w:qFormat/>
-    <w:rsid w:val="00A65E49"/>
+    <w:rsid w:val="00130790"/>
     <w:pPr>
       <w:widowControl w:val="0"/>
       <w:pBdr>
@@ -9983,7 +9952,7 @@
   <w:style w:type="paragraph" w:customStyle="1" w:styleId="BoxListHead">
     <w:name w:val="BoxListHead"/>
     <w:qFormat/>
-    <w:rsid w:val="00A65E49"/>
+    <w:rsid w:val="00130790"/>
     <w:pPr>
       <w:keepNext/>
       <w:keepLines/>
@@ -10034,7 +10003,7 @@
     <w:name w:val="wingdings"/>
     <w:uiPriority w:val="1"/>
     <w:qFormat/>
-    <w:rsid w:val="00A65E49"/>
+    <w:rsid w:val="00130790"/>
     <w:rPr>
       <w:rFonts w:ascii="Wingdings2" w:hAnsi="Wingdings2" w:cs="Wingdings2"/>
       <w:color w:val="000000"/>
@@ -10048,7 +10017,7 @@
   <w:style w:type="paragraph" w:customStyle="1" w:styleId="ListBody">
     <w:name w:val="ListBody"/>
     <w:qFormat/>
-    <w:rsid w:val="00A65E49"/>
+    <w:rsid w:val="00130790"/>
     <w:pPr>
       <w:widowControl w:val="0"/>
       <w:pBdr>
@@ -10079,7 +10048,7 @@
     <w:name w:val="LinkURL"/>
     <w:uiPriority w:val="1"/>
     <w:qFormat/>
-    <w:rsid w:val="00A65E49"/>
+    <w:rsid w:val="00130790"/>
     <w:rPr>
       <w:rFonts w:cs="NewBaskervilleStd-Italic"/>
       <w:i/>
@@ -10095,7 +10064,7 @@
   <w:style w:type="paragraph" w:customStyle="1" w:styleId="Note">
     <w:name w:val="Note"/>
     <w:qFormat/>
-    <w:rsid w:val="00A65E49"/>
+    <w:rsid w:val="00130790"/>
     <w:pPr>
       <w:widowControl w:val="0"/>
       <w:pBdr>
@@ -10126,7 +10095,7 @@
   <w:style w:type="character" w:customStyle="1" w:styleId="bulletcharacter">
     <w:name w:val="bullet_character"/>
     <w:uiPriority w:val="99"/>
-    <w:rsid w:val="00A65E49"/>
+    <w:rsid w:val="00130790"/>
     <w:rPr>
       <w:rFonts w:ascii="Symbol" w:hAnsi="Symbol" w:cs="Symbol"/>
       <w:color w:val="000000"/>
@@ -10136,7 +10105,7 @@
     <w:name w:val="Superscript"/>
     <w:uiPriority w:val="1"/>
     <w:qFormat/>
-    <w:rsid w:val="00A65E49"/>
+    <w:rsid w:val="00130790"/>
     <w:rPr>
       <w:color w:val="3366FF"/>
       <w:vertAlign w:val="superscript"/>
@@ -10146,7 +10115,7 @@
     <w:name w:val="SuperscriptItalic"/>
     <w:uiPriority w:val="1"/>
     <w:qFormat/>
-    <w:rsid w:val="00A65E49"/>
+    <w:rsid w:val="00130790"/>
     <w:rPr>
       <w:i/>
       <w:color w:val="3366FF"/>
@@ -10157,7 +10126,7 @@
     <w:name w:val="Subscript"/>
     <w:uiPriority w:val="1"/>
     <w:qFormat/>
-    <w:rsid w:val="00A65E49"/>
+    <w:rsid w:val="00130790"/>
     <w:rPr>
       <w:color w:val="3366FF"/>
       <w:vertAlign w:val="subscript"/>
@@ -10167,7 +10136,7 @@
     <w:name w:val="SubscriptItalic"/>
     <w:uiPriority w:val="1"/>
     <w:qFormat/>
-    <w:rsid w:val="00A65E49"/>
+    <w:rsid w:val="00130790"/>
     <w:rPr>
       <w:i/>
       <w:color w:val="3366FF"/>
@@ -10178,7 +10147,7 @@
     <w:name w:val="Symbol"/>
     <w:uiPriority w:val="1"/>
     <w:qFormat/>
-    <w:rsid w:val="00A65E49"/>
+    <w:rsid w:val="00130790"/>
     <w:rPr>
       <w:rFonts w:ascii="Symbol" w:hAnsi="Symbol"/>
     </w:rPr>
@@ -10187,7 +10156,7 @@
     <w:name w:val="Italic"/>
     <w:uiPriority w:val="1"/>
     <w:qFormat/>
-    <w:rsid w:val="00A65E49"/>
+    <w:rsid w:val="00130790"/>
     <w:rPr>
       <w:rFonts w:cs="NewBaskervilleStd-Italic"/>
       <w:i/>
@@ -10203,7 +10172,7 @@
   <w:style w:type="paragraph" w:customStyle="1" w:styleId="ListCode">
     <w:name w:val="ListCode"/>
     <w:qFormat/>
-    <w:rsid w:val="00A65E49"/>
+    <w:rsid w:val="00130790"/>
     <w:pPr>
       <w:widowControl w:val="0"/>
       <w:pBdr>
@@ -10235,7 +10204,7 @@
   <w:style w:type="paragraph" w:customStyle="1" w:styleId="ListHead">
     <w:name w:val="ListHead"/>
     <w:qFormat/>
-    <w:rsid w:val="00A65E49"/>
+    <w:rsid w:val="00130790"/>
     <w:pPr>
       <w:keepNext/>
       <w:keepLines/>
@@ -10270,7 +10239,7 @@
   <w:style w:type="paragraph" w:customStyle="1" w:styleId="ListNumber">
     <w:name w:val="ListNumber"/>
     <w:qFormat/>
-    <w:rsid w:val="00A65E49"/>
+    <w:rsid w:val="00130790"/>
     <w:pPr>
       <w:widowControl w:val="0"/>
       <w:numPr>
@@ -10306,7 +10275,7 @@
   <w:style w:type="paragraph" w:customStyle="1" w:styleId="ListNumberSub">
     <w:name w:val="ListNumberSub"/>
     <w:qFormat/>
-    <w:rsid w:val="00A65E49"/>
+    <w:rsid w:val="00130790"/>
     <w:pPr>
       <w:widowControl w:val="0"/>
       <w:numPr>
@@ -10342,7 +10311,7 @@
     <w:name w:val="AltText"/>
     <w:uiPriority w:val="1"/>
     <w:qFormat/>
-    <w:rsid w:val="00A65E49"/>
+    <w:rsid w:val="00130790"/>
     <w:rPr>
       <w:color w:val="FF358C"/>
       <w:u w:val="single"/>
@@ -10351,7 +10320,7 @@
   <w:style w:type="paragraph" w:customStyle="1" w:styleId="PartNumber">
     <w:name w:val="PartNumber"/>
     <w:qFormat/>
-    <w:rsid w:val="00A65E49"/>
+    <w:rsid w:val="00130790"/>
     <w:pPr>
       <w:widowControl w:val="0"/>
       <w:pBdr>
@@ -10385,7 +10354,7 @@
   <w:style w:type="paragraph" w:customStyle="1" w:styleId="PartTitle">
     <w:name w:val="PartTitle"/>
     <w:qFormat/>
-    <w:rsid w:val="00A65E49"/>
+    <w:rsid w:val="00130790"/>
     <w:pPr>
       <w:keepLines/>
       <w:widowControl w:val="0"/>
@@ -10422,7 +10391,7 @@
   <w:style w:type="paragraph" w:customStyle="1" w:styleId="PartIntro">
     <w:name w:val="PartIntro"/>
     <w:qFormat/>
-    <w:rsid w:val="00A65E49"/>
+    <w:rsid w:val="00130790"/>
     <w:pPr>
       <w:widowControl w:val="0"/>
       <w:pBdr>
@@ -10453,7 +10422,7 @@
   <w:style w:type="paragraph" w:customStyle="1" w:styleId="PartList">
     <w:name w:val="PartList"/>
     <w:qFormat/>
-    <w:rsid w:val="00A65E49"/>
+    <w:rsid w:val="00130790"/>
     <w:pPr>
       <w:widowControl w:val="0"/>
       <w:pBdr>
@@ -10486,7 +10455,7 @@
   <w:style w:type="paragraph" w:customStyle="1" w:styleId="ChapterIntroList">
     <w:name w:val="ChapterIntroList"/>
     <w:qFormat/>
-    <w:rsid w:val="00A65E49"/>
+    <w:rsid w:val="00130790"/>
     <w:pPr>
       <w:widowControl w:val="0"/>
       <w:pBdr>
@@ -10518,7 +10487,7 @@
   </w:style>
   <w:style w:type="paragraph" w:customStyle="1" w:styleId="ChapterSubtitle">
     <w:name w:val="ChapterSubtitle"/>
-    <w:rsid w:val="00A65E49"/>
+    <w:rsid w:val="00130790"/>
     <w:pPr>
       <w:keepLines/>
       <w:widowControl w:val="0"/>
@@ -10554,7 +10523,7 @@
   <w:style w:type="paragraph" w:customStyle="1" w:styleId="BodyContinued">
     <w:name w:val="BodyContinued"/>
     <w:qFormat/>
-    <w:rsid w:val="00A65E49"/>
+    <w:rsid w:val="00130790"/>
     <w:pPr>
       <w:widowControl w:val="0"/>
       <w:pBdr>
@@ -10585,7 +10554,7 @@
   <w:style w:type="paragraph" w:customStyle="1" w:styleId="BoxHeadA">
     <w:name w:val="BoxHeadA"/>
     <w:qFormat/>
-    <w:rsid w:val="00A65E49"/>
+    <w:rsid w:val="00130790"/>
     <w:pPr>
       <w:keepNext/>
       <w:keepLines/>
@@ -10622,7 +10591,7 @@
     <w:name w:val="BoxHeadB"/>
     <w:basedOn w:val="BoxHeadA"/>
     <w:qFormat/>
-    <w:rsid w:val="00A65E49"/>
+    <w:rsid w:val="00130790"/>
     <w:pPr>
       <w:spacing w:before="120"/>
     </w:pPr>
@@ -10635,7 +10604,7 @@
   <w:style w:type="paragraph" w:customStyle="1" w:styleId="BoxBodyContinued">
     <w:name w:val="BoxBodyContinued"/>
     <w:qFormat/>
-    <w:rsid w:val="00A65E49"/>
+    <w:rsid w:val="00130790"/>
     <w:pPr>
       <w:widowControl w:val="0"/>
       <w:pBdr>
@@ -10664,7 +10633,7 @@
   <w:style w:type="character" w:customStyle="1" w:styleId="Bold">
     <w:name w:val="Bold"/>
     <w:uiPriority w:val="1"/>
-    <w:rsid w:val="00A65E49"/>
+    <w:rsid w:val="00130790"/>
     <w:rPr>
       <w:b/>
       <w:bCs/>
@@ -10673,7 +10642,7 @@
   </w:style>
   <w:style w:type="paragraph" w:customStyle="1" w:styleId="RunInHead">
     <w:name w:val="RunInHead"/>
-    <w:rsid w:val="00A65E49"/>
+    <w:rsid w:val="00130790"/>
     <w:pPr>
       <w:widowControl w:val="0"/>
       <w:pBdr>
@@ -10704,7 +10673,7 @@
   <w:style w:type="paragraph" w:customStyle="1" w:styleId="RunInPara">
     <w:name w:val="RunInPara"/>
     <w:qFormat/>
-    <w:rsid w:val="00A65E49"/>
+    <w:rsid w:val="00130790"/>
     <w:pPr>
       <w:widowControl w:val="0"/>
       <w:pBdr>
@@ -10733,7 +10702,7 @@
   </w:style>
   <w:style w:type="paragraph" w:customStyle="1" w:styleId="BoxRunInHead">
     <w:name w:val="BoxRunInHead"/>
-    <w:rsid w:val="00A65E49"/>
+    <w:rsid w:val="00130790"/>
     <w:pPr>
       <w:widowControl w:val="0"/>
       <w:pBdr>
@@ -10763,7 +10732,7 @@
   <w:style w:type="paragraph" w:customStyle="1" w:styleId="BoxRunInPara">
     <w:name w:val="BoxRunInPara"/>
     <w:qFormat/>
-    <w:rsid w:val="00A65E49"/>
+    <w:rsid w:val="00130790"/>
     <w:pPr>
       <w:widowControl w:val="0"/>
       <w:pBdr>
@@ -10792,7 +10761,7 @@
   <w:style w:type="paragraph" w:customStyle="1" w:styleId="BoxExtractPara">
     <w:name w:val="BoxExtractPara"/>
     <w:qFormat/>
-    <w:rsid w:val="00A65E49"/>
+    <w:rsid w:val="00130790"/>
     <w:pPr>
       <w:widowControl w:val="0"/>
       <w:pBdr>
@@ -10823,7 +10792,7 @@
     <w:name w:val="GraphicInline"/>
     <w:uiPriority w:val="1"/>
     <w:qFormat/>
-    <w:rsid w:val="00A65E49"/>
+    <w:rsid w:val="00130790"/>
     <w:rPr>
       <w:color w:val="3366FF"/>
       <w:bdr w:val="none" w:sz="0" w:space="0" w:color="auto"/>
@@ -10846,7 +10815,7 @@
     <w:name w:val="DigitalOnly"/>
     <w:uiPriority w:val="1"/>
     <w:qFormat/>
-    <w:rsid w:val="00A65E49"/>
+    <w:rsid w:val="00130790"/>
     <w:rPr>
       <w:color w:val="3366FF"/>
       <w:bdr w:val="single" w:sz="4" w:space="0" w:color="3366FF"/>
@@ -10856,7 +10825,7 @@
     <w:name w:val="PrintOnly"/>
     <w:uiPriority w:val="1"/>
     <w:qFormat/>
-    <w:rsid w:val="00A65E49"/>
+    <w:rsid w:val="00130790"/>
     <w:rPr>
       <w:color w:val="3366FF"/>
       <w:bdr w:val="single" w:sz="4" w:space="0" w:color="FF0000"/>
@@ -10867,7 +10836,7 @@
     <w:basedOn w:val="LinkURL"/>
     <w:uiPriority w:val="1"/>
     <w:qFormat/>
-    <w:rsid w:val="00A65E49"/>
+    <w:rsid w:val="00130790"/>
     <w:rPr>
       <w:rFonts w:cs="NewBaskervilleStd-Italic"/>
       <w:b w:val="0"/>
@@ -10887,7 +10856,7 @@
     <w:basedOn w:val="LinkEmail"/>
     <w:uiPriority w:val="1"/>
     <w:qFormat/>
-    <w:rsid w:val="00A65E49"/>
+    <w:rsid w:val="00130790"/>
     <w:rPr>
       <w:rFonts w:cs="NewBaskervilleStd-Italic"/>
       <w:b w:val="0"/>
@@ -10906,7 +10875,7 @@
     <w:name w:val="Highlight"/>
     <w:uiPriority w:val="1"/>
     <w:qFormat/>
-    <w:rsid w:val="00A65E49"/>
+    <w:rsid w:val="00130790"/>
     <w:rPr>
       <w:color w:val="3366FF"/>
       <w:bdr w:val="none" w:sz="0" w:space="0" w:color="auto"/>
@@ -10917,7 +10886,7 @@
     <w:name w:val="FootnoteReference"/>
     <w:uiPriority w:val="1"/>
     <w:qFormat/>
-    <w:rsid w:val="00A65E49"/>
+    <w:rsid w:val="00130790"/>
     <w:rPr>
       <w:color w:val="3366FF"/>
       <w:vertAlign w:val="superscript"/>
@@ -10926,7 +10895,7 @@
   <w:style w:type="paragraph" w:customStyle="1" w:styleId="Footnote">
     <w:name w:val="Footnote"/>
     <w:qFormat/>
-    <w:rsid w:val="00A65E49"/>
+    <w:rsid w:val="00130790"/>
     <w:pPr>
       <w:widowControl w:val="0"/>
       <w:pBdr>
@@ -10958,7 +10927,7 @@
     <w:basedOn w:val="FootnoteReference"/>
     <w:uiPriority w:val="1"/>
     <w:qFormat/>
-    <w:rsid w:val="00A65E49"/>
+    <w:rsid w:val="00130790"/>
     <w:rPr>
       <w:color w:val="3366FF"/>
       <w:vertAlign w:val="superscript"/>
@@ -10969,7 +10938,7 @@
     <w:basedOn w:val="FootnoteReference"/>
     <w:uiPriority w:val="1"/>
     <w:qFormat/>
-    <w:rsid w:val="00A65E49"/>
+    <w:rsid w:val="00130790"/>
     <w:rPr>
       <w:color w:val="3366FF"/>
       <w:vertAlign w:val="superscript"/>
@@ -10978,7 +10947,7 @@
   <w:style w:type="paragraph" w:customStyle="1" w:styleId="QuotePara">
     <w:name w:val="QuotePara"/>
     <w:qFormat/>
-    <w:rsid w:val="00A65E49"/>
+    <w:rsid w:val="00130790"/>
     <w:pPr>
       <w:widowControl w:val="0"/>
       <w:pBdr>
@@ -11010,7 +10979,7 @@
     <w:name w:val="QuoteSource"/>
     <w:basedOn w:val="QuotePara"/>
     <w:qFormat/>
-    <w:rsid w:val="00A65E49"/>
+    <w:rsid w:val="00130790"/>
     <w:pPr>
       <w:spacing w:after="240"/>
       <w:jc w:val="right"/>
@@ -11023,7 +10992,7 @@
     <w:name w:val="Caps"/>
     <w:uiPriority w:val="1"/>
     <w:qFormat/>
-    <w:rsid w:val="00A65E49"/>
+    <w:rsid w:val="00130790"/>
     <w:rPr>
       <w:caps/>
       <w:smallCaps w:val="0"/>
@@ -11034,7 +11003,7 @@
     <w:name w:val="SmallCaps"/>
     <w:uiPriority w:val="1"/>
     <w:qFormat/>
-    <w:rsid w:val="00A65E49"/>
+    <w:rsid w:val="00130790"/>
     <w:rPr>
       <w:caps w:val="0"/>
       <w:smallCaps/>
@@ -11046,7 +11015,7 @@
     <w:basedOn w:val="SmallCaps"/>
     <w:uiPriority w:val="1"/>
     <w:qFormat/>
-    <w:rsid w:val="00A65E49"/>
+    <w:rsid w:val="00130790"/>
     <w:rPr>
       <w:b/>
       <w:bCs/>
@@ -11060,7 +11029,7 @@
     <w:basedOn w:val="SmallCapsBold"/>
     <w:uiPriority w:val="1"/>
     <w:qFormat/>
-    <w:rsid w:val="00A65E49"/>
+    <w:rsid w:val="00130790"/>
     <w:rPr>
       <w:b/>
       <w:bCs/>
@@ -11076,7 +11045,7 @@
     <w:basedOn w:val="SmallCaps"/>
     <w:uiPriority w:val="1"/>
     <w:qFormat/>
-    <w:rsid w:val="00A65E49"/>
+    <w:rsid w:val="00130790"/>
     <w:rPr>
       <w:i/>
       <w:iCs/>
@@ -11089,7 +11058,7 @@
     <w:name w:val="NSSymbol"/>
     <w:uiPriority w:val="1"/>
     <w:qFormat/>
-    <w:rsid w:val="00A65E49"/>
+    <w:rsid w:val="00130790"/>
     <w:rPr>
       <w:color w:val="3366FF"/>
     </w:rPr>
@@ -11098,7 +11067,7 @@
     <w:name w:val="Table Grid"/>
     <w:basedOn w:val="TableNormal"/>
     <w:uiPriority w:val="59"/>
-    <w:rsid w:val="00A65E49"/>
+    <w:rsid w:val="00130790"/>
     <w:pPr>
       <w:pBdr>
         <w:top w:val="none" w:sz="0" w:space="0" w:color="auto"/>
@@ -11129,7 +11098,7 @@
   <w:style w:type="paragraph" w:customStyle="1" w:styleId="TableHeaderSub">
     <w:name w:val="TableHeaderSub"/>
     <w:qFormat/>
-    <w:rsid w:val="00A65E49"/>
+    <w:rsid w:val="00130790"/>
     <w:pPr>
       <w:keepLines/>
       <w:widowControl w:val="0"/>
@@ -11160,7 +11129,7 @@
   <w:style w:type="paragraph" w:customStyle="1" w:styleId="TableFootnote">
     <w:name w:val="TableFootnote"/>
     <w:qFormat/>
-    <w:rsid w:val="00A65E49"/>
+    <w:rsid w:val="00130790"/>
     <w:pPr>
       <w:keepLines/>
       <w:widowControl w:val="0"/>
@@ -11190,7 +11159,7 @@
   <w:style w:type="paragraph" w:customStyle="1" w:styleId="TableListBulleted">
     <w:name w:val="TableListBulleted"/>
     <w:qFormat/>
-    <w:rsid w:val="00A65E49"/>
+    <w:rsid w:val="00130790"/>
     <w:pPr>
       <w:keepLines/>
       <w:widowControl w:val="0"/>
@@ -11223,7 +11192,7 @@
   <w:style w:type="paragraph" w:customStyle="1" w:styleId="TableListNumbered">
     <w:name w:val="TableListNumbered"/>
     <w:qFormat/>
-    <w:rsid w:val="00A65E49"/>
+    <w:rsid w:val="00130790"/>
     <w:pPr>
       <w:keepLines/>
       <w:widowControl w:val="0"/>
@@ -11256,7 +11225,7 @@
   <w:style w:type="paragraph" w:customStyle="1" w:styleId="TableListPlain">
     <w:name w:val="TableListPlain"/>
     <w:qFormat/>
-    <w:rsid w:val="00A65E49"/>
+    <w:rsid w:val="00130790"/>
     <w:pPr>
       <w:keepLines/>
       <w:widowControl w:val="0"/>
@@ -11288,7 +11257,7 @@
     <w:name w:val="ExtractPara"/>
     <w:basedOn w:val="QuotePara"/>
     <w:qFormat/>
-    <w:rsid w:val="00A65E49"/>
+    <w:rsid w:val="00130790"/>
     <w:rPr>
       <w:i w:val="0"/>
       <w:sz w:val="18"/>
@@ -11299,7 +11268,7 @@
     <w:name w:val="ExtractSource"/>
     <w:basedOn w:val="ExtractPara"/>
     <w:qFormat/>
-    <w:rsid w:val="00A65E49"/>
+    <w:rsid w:val="00130790"/>
     <w:pPr>
       <w:jc w:val="right"/>
     </w:pPr>
@@ -11308,7 +11277,7 @@
     <w:name w:val="ExtractParaContinued"/>
     <w:basedOn w:val="ExtractPara"/>
     <w:qFormat/>
-    <w:rsid w:val="00A65E49"/>
+    <w:rsid w:val="00130790"/>
     <w:pPr>
       <w:spacing w:before="0"/>
       <w:ind w:firstLine="360"/>
@@ -11317,7 +11286,7 @@
   <w:style w:type="paragraph" w:customStyle="1" w:styleId="AppendixNumber">
     <w:name w:val="AppendixNumber"/>
     <w:qFormat/>
-    <w:rsid w:val="00A65E49"/>
+    <w:rsid w:val="00130790"/>
     <w:pPr>
       <w:widowControl w:val="0"/>
       <w:pBdr>
@@ -11351,7 +11320,7 @@
   <w:style w:type="paragraph" w:customStyle="1" w:styleId="AppendixTitle">
     <w:name w:val="AppendixTitle"/>
     <w:qFormat/>
-    <w:rsid w:val="00A65E49"/>
+    <w:rsid w:val="00130790"/>
     <w:pPr>
       <w:keepLines/>
       <w:widowControl w:val="0"/>
@@ -11388,7 +11357,7 @@
   <w:style w:type="paragraph" w:customStyle="1" w:styleId="BackmatterTitle">
     <w:name w:val="BackmatterTitle"/>
     <w:qFormat/>
-    <w:rsid w:val="00A65E49"/>
+    <w:rsid w:val="00130790"/>
     <w:pPr>
       <w:keepLines/>
       <w:widowControl w:val="0"/>
@@ -11424,7 +11393,7 @@
   <w:style w:type="paragraph" w:customStyle="1" w:styleId="GlossaryTerm">
     <w:name w:val="GlossaryTerm"/>
     <w:qFormat/>
-    <w:rsid w:val="00A65E49"/>
+    <w:rsid w:val="00130790"/>
     <w:pPr>
       <w:widowControl w:val="0"/>
       <w:pBdr>
@@ -11456,7 +11425,7 @@
   <w:style w:type="paragraph" w:customStyle="1" w:styleId="GlossaryDefinition">
     <w:name w:val="GlossaryDefinition"/>
     <w:qFormat/>
-    <w:rsid w:val="00A65E49"/>
+    <w:rsid w:val="00130790"/>
     <w:pPr>
       <w:widowControl w:val="0"/>
       <w:pBdr>
@@ -11486,7 +11455,7 @@
   <w:style w:type="paragraph" w:customStyle="1" w:styleId="EndnoteEntry">
     <w:name w:val="EndnoteEntry"/>
     <w:qFormat/>
-    <w:rsid w:val="00A65E49"/>
+    <w:rsid w:val="00130790"/>
     <w:pPr>
       <w:widowControl w:val="0"/>
       <w:pBdr>
@@ -11518,7 +11487,7 @@
     <w:basedOn w:val="EndnoteReference"/>
     <w:uiPriority w:val="1"/>
     <w:qFormat/>
-    <w:rsid w:val="00A65E49"/>
+    <w:rsid w:val="00130790"/>
     <w:rPr>
       <w:color w:val="3366FF"/>
       <w:vertAlign w:val="superscript"/>
@@ -11527,7 +11496,7 @@
   <w:style w:type="paragraph" w:customStyle="1" w:styleId="Reference">
     <w:name w:val="Reference"/>
     <w:qFormat/>
-    <w:rsid w:val="00A65E49"/>
+    <w:rsid w:val="00130790"/>
     <w:pPr>
       <w:widowControl w:val="0"/>
       <w:pBdr>
@@ -11598,7 +11567,7 @@
     <w:name w:val="LiteralGray"/>
     <w:uiPriority w:val="1"/>
     <w:qFormat/>
-    <w:rsid w:val="00A65E49"/>
+    <w:rsid w:val="00130790"/>
     <w:rPr>
       <w:rFonts w:ascii="Courier" w:hAnsi="Courier"/>
       <w:color w:val="A6A6A6" w:themeColor="background1" w:themeShade="A6"/>
@@ -11608,7 +11577,7 @@
     <w:name w:val="PyBracket"/>
     <w:uiPriority w:val="1"/>
     <w:qFormat/>
-    <w:rsid w:val="00A65E49"/>
+    <w:rsid w:val="00130790"/>
     <w:rPr>
       <w:rFonts w:ascii="Courier" w:hAnsi="Courier" w:cs="TheSansMonoCondensed-Plain"/>
       <w:color w:val="B12735"/>
@@ -11627,7 +11596,7 @@
     <w:basedOn w:val="PyBracket"/>
     <w:uiPriority w:val="1"/>
     <w:qFormat/>
-    <w:rsid w:val="00A65E49"/>
+    <w:rsid w:val="00130790"/>
     <w:rPr>
       <w:rFonts w:ascii="Courier" w:hAnsi="Courier" w:cs="TheSansMonoCondensed-Plain"/>
       <w:color w:val="BF8F00" w:themeColor="accent4" w:themeShade="BF"/>
@@ -11646,7 +11615,7 @@
     <w:basedOn w:val="PyBracket"/>
     <w:uiPriority w:val="1"/>
     <w:qFormat/>
-    <w:rsid w:val="00A65E49"/>
+    <w:rsid w:val="00130790"/>
     <w:rPr>
       <w:rFonts w:ascii="Courier" w:hAnsi="Courier" w:cs="TheSansMonoCondensed-Plain"/>
       <w:color w:val="008000"/>
@@ -11664,14 +11633,14 @@
     <w:name w:val="BookHalfTitle"/>
     <w:basedOn w:val="BackmatterTitle"/>
     <w:qFormat/>
-    <w:rsid w:val="00A65E49"/>
+    <w:rsid w:val="00130790"/>
   </w:style>
   <w:style w:type="character" w:styleId="BookTitle">
     <w:name w:val="Book Title"/>
     <w:basedOn w:val="DefaultParagraphFont"/>
     <w:uiPriority w:val="33"/>
     <w:qFormat/>
-    <w:rsid w:val="00A65E49"/>
+    <w:rsid w:val="00130790"/>
     <w:rPr>
       <w:b/>
       <w:bCs/>
@@ -11682,7 +11651,7 @@
   <w:style w:type="paragraph" w:customStyle="1" w:styleId="BookTitle0">
     <w:name w:val="BookTitle"/>
     <w:qFormat/>
-    <w:rsid w:val="00A65E49"/>
+    <w:rsid w:val="00130790"/>
     <w:pPr>
       <w:widowControl w:val="0"/>
       <w:pBdr>
@@ -11717,13 +11686,13 @@
     <w:name w:val="BookSubtitle"/>
     <w:basedOn w:val="ChapterSubtitle"/>
     <w:qFormat/>
-    <w:rsid w:val="00A65E49"/>
+    <w:rsid w:val="00130790"/>
   </w:style>
   <w:style w:type="paragraph" w:customStyle="1" w:styleId="BookEdition">
     <w:name w:val="BookEdition"/>
     <w:basedOn w:val="BookSubtitle"/>
     <w:qFormat/>
-    <w:rsid w:val="00A65E49"/>
+    <w:rsid w:val="00130790"/>
     <w:rPr>
       <w:b w:val="0"/>
       <w:bCs w:val="0"/>
@@ -11737,7 +11706,7 @@
     <w:name w:val="BookAuthor"/>
     <w:basedOn w:val="BookEdition"/>
     <w:qFormat/>
-    <w:rsid w:val="00A65E49"/>
+    <w:rsid w:val="00130790"/>
     <w:rPr>
       <w:i w:val="0"/>
       <w:iCs w:val="0"/>
@@ -11748,7 +11717,7 @@
     <w:name w:val="BookPublisher"/>
     <w:basedOn w:val="BookAuthor"/>
     <w:qFormat/>
-    <w:rsid w:val="00A65E49"/>
+    <w:rsid w:val="00130790"/>
     <w:rPr>
       <w:i/>
       <w:iCs/>
@@ -11760,7 +11729,7 @@
   <w:style w:type="paragraph" w:customStyle="1" w:styleId="Copyright">
     <w:name w:val="Copyright"/>
     <w:qFormat/>
-    <w:rsid w:val="00A65E49"/>
+    <w:rsid w:val="00130790"/>
     <w:pPr>
       <w:widowControl w:val="0"/>
       <w:pBdr>
@@ -11790,13 +11759,13 @@
     <w:name w:val="CopyrightLOC"/>
     <w:basedOn w:val="Copyright"/>
     <w:qFormat/>
-    <w:rsid w:val="00A65E49"/>
+    <w:rsid w:val="00130790"/>
   </w:style>
   <w:style w:type="paragraph" w:customStyle="1" w:styleId="CopyrightHead">
     <w:name w:val="CopyrightHead"/>
     <w:basedOn w:val="CopyrightLOC"/>
     <w:qFormat/>
-    <w:rsid w:val="00A65E49"/>
+    <w:rsid w:val="00130790"/>
     <w:rPr>
       <w:b/>
     </w:rPr>
@@ -11805,19 +11774,19 @@
     <w:name w:val="Dedication"/>
     <w:basedOn w:val="BookPublisher"/>
     <w:qFormat/>
-    <w:rsid w:val="00A65E49"/>
+    <w:rsid w:val="00130790"/>
   </w:style>
   <w:style w:type="paragraph" w:customStyle="1" w:styleId="FrontmatterTitle">
     <w:name w:val="FrontmatterTitle"/>
     <w:basedOn w:val="BackmatterTitle"/>
     <w:qFormat/>
-    <w:rsid w:val="00A65E49"/>
+    <w:rsid w:val="00130790"/>
   </w:style>
   <w:style w:type="paragraph" w:customStyle="1" w:styleId="TOCFM">
     <w:name w:val="TOCFM"/>
     <w:basedOn w:val="Normal"/>
     <w:qFormat/>
-    <w:rsid w:val="00A65E49"/>
+    <w:rsid w:val="00130790"/>
     <w:pPr>
       <w:widowControl w:val="0"/>
       <w:autoSpaceDE w:val="0"/>
@@ -11837,7 +11806,7 @@
     <w:name w:val="TOCH1"/>
     <w:basedOn w:val="TOCFM"/>
     <w:qFormat/>
-    <w:rsid w:val="00A65E49"/>
+    <w:rsid w:val="00130790"/>
     <w:pPr>
       <w:ind w:left="720"/>
     </w:pPr>
@@ -11849,7 +11818,7 @@
     <w:name w:val="TOCPart"/>
     <w:basedOn w:val="TOCH1"/>
     <w:qFormat/>
-    <w:rsid w:val="00A65E49"/>
+    <w:rsid w:val="00130790"/>
     <w:pPr>
       <w:spacing w:before="120"/>
       <w:ind w:left="0"/>
@@ -11865,7 +11834,7 @@
     <w:name w:val="TOCChapter"/>
     <w:basedOn w:val="TOCH1"/>
     <w:qFormat/>
-    <w:rsid w:val="00A65E49"/>
+    <w:rsid w:val="00130790"/>
     <w:pPr>
       <w:ind w:left="360"/>
     </w:pPr>
@@ -11878,7 +11847,7 @@
     <w:name w:val="TOCH2"/>
     <w:basedOn w:val="TOCH1"/>
     <w:qFormat/>
-    <w:rsid w:val="00A65E49"/>
+    <w:rsid w:val="00130790"/>
     <w:pPr>
       <w:ind w:left="1080"/>
     </w:pPr>
@@ -11890,7 +11859,7 @@
     <w:name w:val="TOCH3"/>
     <w:basedOn w:val="TOCH1"/>
     <w:qFormat/>
-    <w:rsid w:val="00A65E49"/>
+    <w:rsid w:val="00130790"/>
     <w:pPr>
       <w:ind w:left="1440"/>
     </w:pPr>
@@ -11902,7 +11871,7 @@
   <w:style w:type="paragraph" w:customStyle="1" w:styleId="BoxType">
     <w:name w:val="BoxType"/>
     <w:qFormat/>
-    <w:rsid w:val="00A65E49"/>
+    <w:rsid w:val="00130790"/>
     <w:pPr>
       <w:keepLines/>
       <w:widowControl w:val="0"/>
@@ -11935,7 +11904,7 @@
     <w:name w:val="CustomCharStyle"/>
     <w:uiPriority w:val="1"/>
     <w:qFormat/>
-    <w:rsid w:val="00A65E49"/>
+    <w:rsid w:val="00130790"/>
     <w:rPr>
       <w:b w:val="0"/>
       <w:bCs w:val="0"/>
@@ -11950,7 +11919,7 @@
     <w:name w:val="CodeAnnotation"/>
     <w:uiPriority w:val="1"/>
     <w:qFormat/>
-    <w:rsid w:val="00A65E49"/>
+    <w:rsid w:val="00130790"/>
     <w:rPr>
       <w:rFonts w:ascii="Courier" w:hAnsi="Courier" w:cs="TheSansMonoCondensed-Plain"/>
       <w:color w:val="FFFFFF" w:themeColor="background1"/>
@@ -11969,7 +11938,7 @@
   <w:style w:type="paragraph" w:customStyle="1" w:styleId="HeadANumber">
     <w:name w:val="HeadANumber"/>
     <w:qFormat/>
-    <w:rsid w:val="00A65E49"/>
+    <w:rsid w:val="00130790"/>
     <w:pPr>
       <w:keepNext/>
       <w:keepLines/>
@@ -12011,7 +11980,7 @@
   <w:style w:type="paragraph" w:customStyle="1" w:styleId="HeadBNumber">
     <w:name w:val="HeadBNumber"/>
     <w:qFormat/>
-    <w:rsid w:val="00A65E49"/>
+    <w:rsid w:val="00130790"/>
     <w:pPr>
       <w:keepNext/>
       <w:keepLines/>
@@ -12055,7 +12024,7 @@
   <w:style w:type="paragraph" w:customStyle="1" w:styleId="HeadC">
     <w:name w:val="HeadC"/>
     <w:qFormat/>
-    <w:rsid w:val="00A65E49"/>
+    <w:rsid w:val="00130790"/>
     <w:pPr>
       <w:keepNext/>
       <w:keepLines/>
@@ -12090,7 +12059,7 @@
   <w:style w:type="paragraph" w:customStyle="1" w:styleId="HeadCNumber">
     <w:name w:val="HeadCNumber"/>
     <w:qFormat/>
-    <w:rsid w:val="00A65E49"/>
+    <w:rsid w:val="00130790"/>
     <w:pPr>
       <w:keepNext/>
       <w:keepLines/>
@@ -12131,7 +12100,7 @@
   <w:style w:type="paragraph" w:customStyle="1" w:styleId="CodeAnnotated">
     <w:name w:val="CodeAnnotated"/>
     <w:qFormat/>
-    <w:rsid w:val="00A65E49"/>
+    <w:rsid w:val="00130790"/>
     <w:pPr>
       <w:widowControl w:val="0"/>
       <w:pBdr>
@@ -12162,7 +12131,7 @@
   <w:style w:type="paragraph" w:customStyle="1" w:styleId="BoxListNumber">
     <w:name w:val="BoxListNumber"/>
     <w:qFormat/>
-    <w:rsid w:val="00A65E49"/>
+    <w:rsid w:val="00130790"/>
     <w:pPr>
       <w:widowControl w:val="0"/>
       <w:numPr>
@@ -12195,7 +12164,7 @@
   <w:style w:type="paragraph" w:customStyle="1" w:styleId="BoxListPlain">
     <w:name w:val="BoxListPlain"/>
     <w:qFormat/>
-    <w:rsid w:val="00A65E49"/>
+    <w:rsid w:val="00130790"/>
     <w:pPr>
       <w:widowControl w:val="0"/>
       <w:pBdr>
@@ -12224,7 +12193,7 @@
   <w:style w:type="paragraph" w:customStyle="1" w:styleId="BoxTitle">
     <w:name w:val="BoxTitle"/>
     <w:qFormat/>
-    <w:rsid w:val="00A65E49"/>
+    <w:rsid w:val="00130790"/>
     <w:pPr>
       <w:keepNext/>
       <w:keepLines/>
@@ -12258,7 +12227,7 @@
     <w:name w:val="MenuArrow"/>
     <w:uiPriority w:val="1"/>
     <w:qFormat/>
-    <w:rsid w:val="00A65E49"/>
+    <w:rsid w:val="00130790"/>
     <w:rPr>
       <w:rFonts w:ascii="Webdings" w:hAnsi="Webdings" w:cs="Webdings"/>
       <w:color w:val="3366FF"/>
@@ -12272,7 +12241,7 @@
   <w:style w:type="paragraph" w:customStyle="1" w:styleId="TableTitle">
     <w:name w:val="TableTitle"/>
     <w:qFormat/>
-    <w:rsid w:val="00A65E49"/>
+    <w:rsid w:val="00130790"/>
     <w:pPr>
       <w:keepNext/>
       <w:keepLines/>
@@ -12309,7 +12278,7 @@
     <w:name w:val="EpigraphSource"/>
     <w:basedOn w:val="Epigraph"/>
     <w:qFormat/>
-    <w:rsid w:val="00A65E49"/>
+    <w:rsid w:val="00130790"/>
     <w:pPr>
       <w:jc w:val="right"/>
     </w:pPr>
@@ -12320,7 +12289,7 @@
   <w:style w:type="character" w:customStyle="1" w:styleId="Xref">
     <w:name w:val="Xref"/>
     <w:uiPriority w:val="1"/>
-    <w:rsid w:val="00A65E49"/>
+    <w:rsid w:val="00130790"/>
     <w:rPr>
       <w:color w:val="FF0000"/>
       <w:lang w:val="fr-FR"/>
@@ -12330,31 +12299,31 @@
     <w:name w:val="SourceForeword"/>
     <w:basedOn w:val="ReviewSource"/>
     <w:qFormat/>
-    <w:rsid w:val="00A65E49"/>
+    <w:rsid w:val="00130790"/>
   </w:style>
   <w:style w:type="paragraph" w:customStyle="1" w:styleId="ReviewHead">
     <w:name w:val="ReviewHead"/>
     <w:basedOn w:val="FrontmatterTitle"/>
     <w:qFormat/>
-    <w:rsid w:val="00A65E49"/>
+    <w:rsid w:val="00130790"/>
   </w:style>
   <w:style w:type="paragraph" w:customStyle="1" w:styleId="ReviewQuote">
     <w:name w:val="ReviewQuote"/>
     <w:basedOn w:val="QuotePara"/>
     <w:qFormat/>
-    <w:rsid w:val="00A65E49"/>
+    <w:rsid w:val="00130790"/>
   </w:style>
   <w:style w:type="paragraph" w:customStyle="1" w:styleId="ReviewSource">
     <w:name w:val="ReviewSource"/>
     <w:basedOn w:val="QuoteSource"/>
     <w:qFormat/>
-    <w:rsid w:val="00A65E49"/>
+    <w:rsid w:val="00130790"/>
   </w:style>
   <w:style w:type="paragraph" w:customStyle="1" w:styleId="ListGraphic">
     <w:name w:val="ListGraphic"/>
     <w:basedOn w:val="GraphicSlug"/>
     <w:qFormat/>
-    <w:rsid w:val="00A65E49"/>
+    <w:rsid w:val="00130790"/>
     <w:pPr>
       <w:ind w:left="0"/>
     </w:pPr>
@@ -12363,7 +12332,7 @@
     <w:name w:val="ListCaption"/>
     <w:basedOn w:val="CaptionLine"/>
     <w:qFormat/>
-    <w:rsid w:val="00A65E49"/>
+    <w:rsid w:val="00130790"/>
     <w:pPr>
       <w:ind w:left="3600"/>
     </w:pPr>
@@ -12372,7 +12341,7 @@
     <w:name w:val="NoteContinued"/>
     <w:basedOn w:val="Note"/>
     <w:qFormat/>
-    <w:rsid w:val="00A65E49"/>
+    <w:rsid w:val="00130790"/>
     <w:pPr>
       <w:spacing w:before="0"/>
       <w:ind w:firstLine="0"/>
@@ -12382,7 +12351,7 @@
     <w:name w:val="NoteCode"/>
     <w:basedOn w:val="Code"/>
     <w:qFormat/>
-    <w:rsid w:val="00A65E49"/>
+    <w:rsid w:val="00130790"/>
     <w:pPr>
       <w:spacing w:after="240"/>
     </w:pPr>
@@ -12391,7 +12360,7 @@
     <w:name w:val="ListBulletSub"/>
     <w:basedOn w:val="ListBullet"/>
     <w:qFormat/>
-    <w:rsid w:val="00A65E49"/>
+    <w:rsid w:val="00130790"/>
     <w:pPr>
       <w:numPr>
         <w:numId w:val="216"/>
@@ -12403,7 +12372,7 @@
     <w:name w:val="CodeCustom1"/>
     <w:basedOn w:val="Code"/>
     <w:qFormat/>
-    <w:rsid w:val="00A65E49"/>
+    <w:rsid w:val="00130790"/>
     <w:rPr>
       <w:color w:val="00B0F0"/>
     </w:rPr>
@@ -12412,7 +12381,7 @@
     <w:name w:val="CodeCustom2"/>
     <w:basedOn w:val="CodeCustom1"/>
     <w:qFormat/>
-    <w:rsid w:val="00A65E49"/>
+    <w:rsid w:val="00130790"/>
     <w:pPr>
       <w:framePr w:wrap="around" w:vAnchor="text" w:hAnchor="text" w:y="1"/>
     </w:pPr>
@@ -12424,7 +12393,7 @@
     <w:name w:val="BoxGraphic"/>
     <w:basedOn w:val="BoxBodyFirst"/>
     <w:qFormat/>
-    <w:rsid w:val="00A65E49"/>
+    <w:rsid w:val="00130790"/>
     <w:rPr>
       <w:bCs/>
       <w:color w:val="A12126"/>
@@ -12434,7 +12403,7 @@
     <w:name w:val="Equation"/>
     <w:basedOn w:val="ListPlain"/>
     <w:qFormat/>
-    <w:rsid w:val="00A65E49"/>
+    <w:rsid w:val="00130790"/>
   </w:style>
   <w:style w:type="character" w:styleId="UnresolvedMention">
     <w:name w:val="Unresolved Mention"/>
@@ -12442,7 +12411,7 @@
     <w:uiPriority w:val="99"/>
     <w:semiHidden/>
     <w:unhideWhenUsed/>
-    <w:rsid w:val="00A65E49"/>
+    <w:rsid w:val="00130790"/>
     <w:rPr>
       <w:color w:val="605E5C"/>
       <w:shd w:val="clear" w:color="auto" w:fill="E1DFDD"/>
@@ -12452,7 +12421,7 @@
     <w:name w:val="LiteralSuperscript"/>
     <w:uiPriority w:val="1"/>
     <w:qFormat/>
-    <w:rsid w:val="00A65E49"/>
+    <w:rsid w:val="00130790"/>
     <w:rPr>
       <w:vertAlign w:val="superscript"/>
     </w:rPr>
@@ -12461,7 +12430,7 @@
     <w:name w:val="LiteralSubscript"/>
     <w:uiPriority w:val="1"/>
     <w:qFormat/>
-    <w:rsid w:val="00A65E49"/>
+    <w:rsid w:val="00130790"/>
     <w:rPr>
       <w:vertAlign w:val="subscript"/>
     </w:rPr>
@@ -12470,7 +12439,7 @@
     <w:name w:val="LiteralItalicSuperscript"/>
     <w:uiPriority w:val="1"/>
     <w:qFormat/>
-    <w:rsid w:val="00A65E49"/>
+    <w:rsid w:val="00130790"/>
     <w:rPr>
       <w:i/>
       <w:color w:val="3266FF"/>
@@ -12482,7 +12451,7 @@
     <w:basedOn w:val="LiteralItalicSuperscript"/>
     <w:uiPriority w:val="1"/>
     <w:qFormat/>
-    <w:rsid w:val="00A65E49"/>
+    <w:rsid w:val="00130790"/>
     <w:rPr>
       <w:i/>
       <w:color w:val="3266FF"/>
@@ -12493,7 +12462,7 @@
     <w:name w:val="BoxCodeAnnotated"/>
     <w:basedOn w:val="BoxCode"/>
     <w:qFormat/>
-    <w:rsid w:val="00A65E49"/>
+    <w:rsid w:val="00130790"/>
     <w:pPr>
       <w:ind w:hanging="216"/>
     </w:pPr>
@@ -12502,10 +12471,10 @@
     <w:name w:val="BoxListNumberSub"/>
     <w:basedOn w:val="BoxListNumber"/>
     <w:qFormat/>
-    <w:rsid w:val="00A65E49"/>
+    <w:rsid w:val="00130790"/>
     <w:pPr>
       <w:numPr>
-        <w:numId w:val="203"/>
+        <w:numId w:val="219"/>
       </w:numPr>
       <w:ind w:left="720"/>
     </w:pPr>
@@ -12513,7 +12482,7 @@
   <w:style w:type="numbering" w:customStyle="1" w:styleId="CurrentList1">
     <w:name w:val="Current List1"/>
     <w:uiPriority w:val="99"/>
-    <w:rsid w:val="00A65E49"/>
+    <w:rsid w:val="00130790"/>
     <w:pPr>
       <w:numPr>
         <w:numId w:val="201"/>
@@ -12523,7 +12492,7 @@
   <w:style w:type="numbering" w:customStyle="1" w:styleId="CurrentList2">
     <w:name w:val="Current List2"/>
     <w:uiPriority w:val="99"/>
-    <w:rsid w:val="00A65E49"/>
+    <w:rsid w:val="00130790"/>
     <w:pPr>
       <w:numPr>
         <w:numId w:val="202"/>
@@ -12533,7 +12502,7 @@
   <w:style w:type="paragraph" w:customStyle="1" w:styleId="ListContinued">
     <w:name w:val="ListContinued"/>
     <w:qFormat/>
-    <w:rsid w:val="00A65E49"/>
+    <w:rsid w:val="00130790"/>
     <w:pPr>
       <w:pBdr>
         <w:top w:val="none" w:sz="0" w:space="0" w:color="auto"/>
@@ -12559,7 +12528,7 @@
     <w:name w:val="ListCodeAnnotated"/>
     <w:basedOn w:val="ListCode"/>
     <w:qFormat/>
-    <w:rsid w:val="00A65E49"/>
+    <w:rsid w:val="00130790"/>
     <w:pPr>
       <w:ind w:left="1613" w:hanging="216"/>
     </w:pPr>
@@ -12567,7 +12536,7 @@
   <w:style w:type="paragraph" w:customStyle="1" w:styleId="ListLetter">
     <w:name w:val="ListLetter"/>
     <w:qFormat/>
-    <w:rsid w:val="00A65E49"/>
+    <w:rsid w:val="00130790"/>
     <w:pPr>
       <w:numPr>
         <w:numId w:val="204"/>
@@ -12595,10 +12564,10 @@
   <w:style w:type="paragraph" w:customStyle="1" w:styleId="ListLetterSub">
     <w:name w:val="ListLetterSub"/>
     <w:qFormat/>
-    <w:rsid w:val="00A65E49"/>
+    <w:rsid w:val="00130790"/>
     <w:pPr>
       <w:numPr>
-        <w:numId w:val="207"/>
+        <w:numId w:val="221"/>
       </w:numPr>
       <w:pBdr>
         <w:top w:val="none" w:sz="0" w:space="0" w:color="auto"/>
@@ -12623,7 +12592,7 @@
   <w:style w:type="paragraph" w:customStyle="1" w:styleId="ListPlainSub">
     <w:name w:val="ListPlainSub"/>
     <w:qFormat/>
-    <w:rsid w:val="00A65E49"/>
+    <w:rsid w:val="00130790"/>
     <w:pPr>
       <w:pBdr>
         <w:top w:val="none" w:sz="0" w:space="0" w:color="auto"/>
@@ -12648,7 +12617,7 @@
   <w:style w:type="numbering" w:customStyle="1" w:styleId="CurrentList3">
     <w:name w:val="Current List3"/>
     <w:uiPriority w:val="99"/>
-    <w:rsid w:val="00A65E49"/>
+    <w:rsid w:val="00130790"/>
     <w:pPr>
       <w:numPr>
         <w:numId w:val="205"/>
@@ -12658,7 +12627,7 @@
   <w:style w:type="numbering" w:customStyle="1" w:styleId="CurrentList4">
     <w:name w:val="Current List4"/>
     <w:uiPriority w:val="99"/>
-    <w:rsid w:val="00A65E49"/>
+    <w:rsid w:val="00130790"/>
     <w:pPr>
       <w:numPr>
         <w:numId w:val="206"/>
@@ -12669,7 +12638,7 @@
     <w:name w:val="BoxListLetter"/>
     <w:basedOn w:val="BoxListNumber"/>
     <w:qFormat/>
-    <w:rsid w:val="00A65E49"/>
+    <w:rsid w:val="00130790"/>
     <w:pPr>
       <w:numPr>
         <w:numId w:val="210"/>
@@ -12680,7 +12649,7 @@
   <w:style w:type="numbering" w:customStyle="1" w:styleId="CurrentList5">
     <w:name w:val="Current List5"/>
     <w:uiPriority w:val="99"/>
-    <w:rsid w:val="00A65E49"/>
+    <w:rsid w:val="00130790"/>
     <w:pPr>
       <w:numPr>
         <w:numId w:val="208"/>
@@ -12691,17 +12660,17 @@
     <w:name w:val="BoxListLetterSub"/>
     <w:basedOn w:val="BoxListNumber"/>
     <w:qFormat/>
-    <w:rsid w:val="00A65E49"/>
+    <w:rsid w:val="00130790"/>
     <w:pPr>
       <w:numPr>
-        <w:numId w:val="212"/>
+        <w:numId w:val="218"/>
       </w:numPr>
     </w:pPr>
   </w:style>
   <w:style w:type="numbering" w:customStyle="1" w:styleId="CurrentList6">
     <w:name w:val="Current List6"/>
     <w:uiPriority w:val="99"/>
-    <w:rsid w:val="00A65E49"/>
+    <w:rsid w:val="00130790"/>
     <w:pPr>
       <w:numPr>
         <w:numId w:val="209"/>
@@ -12712,7 +12681,7 @@
     <w:name w:val="BoxListBulletSub"/>
     <w:basedOn w:val="BoxListBullet"/>
     <w:qFormat/>
-    <w:rsid w:val="00A65E49"/>
+    <w:rsid w:val="00130790"/>
     <w:pPr>
       <w:numPr>
         <w:numId w:val="214"/>
@@ -12723,7 +12692,7 @@
   <w:style w:type="numbering" w:customStyle="1" w:styleId="CurrentList7">
     <w:name w:val="Current List7"/>
     <w:uiPriority w:val="99"/>
-    <w:rsid w:val="00A65E49"/>
+    <w:rsid w:val="00130790"/>
     <w:pPr>
       <w:numPr>
         <w:numId w:val="211"/>
@@ -12734,7 +12703,7 @@
     <w:name w:val="ChapterAuthor"/>
     <w:basedOn w:val="ChapterSubtitle"/>
     <w:qFormat/>
-    <w:rsid w:val="00A65E49"/>
+    <w:rsid w:val="00130790"/>
     <w:rPr>
       <w:i/>
       <w:sz w:val="22"/>
@@ -12744,7 +12713,7 @@
     <w:name w:val="ChineseChar"/>
     <w:uiPriority w:val="1"/>
     <w:qFormat/>
-    <w:rsid w:val="00A65E49"/>
+    <w:rsid w:val="00130790"/>
     <w:rPr>
       <w:lang w:val="fr-FR"/>
     </w:rPr>
@@ -12753,7 +12722,7 @@
     <w:name w:val="JapaneseChar"/>
     <w:uiPriority w:val="1"/>
     <w:qFormat/>
-    <w:rsid w:val="00A65E49"/>
+    <w:rsid w:val="00130790"/>
     <w:rPr>
       <w:lang w:val="fr-FR"/>
     </w:rPr>
@@ -12762,7 +12731,7 @@
     <w:name w:val="EmojiChar"/>
     <w:uiPriority w:val="99"/>
     <w:qFormat/>
-    <w:rsid w:val="00A65E49"/>
+    <w:rsid w:val="00130790"/>
     <w:rPr>
       <w:lang w:val="fr-FR"/>
     </w:rPr>
@@ -12771,7 +12740,7 @@
     <w:name w:val="Strikethrough"/>
     <w:uiPriority w:val="1"/>
     <w:qFormat/>
-    <w:rsid w:val="00A65E49"/>
+    <w:rsid w:val="00130790"/>
     <w:rPr>
       <w:strike/>
       <w:dstrike w:val="0"/>
@@ -12782,7 +12751,7 @@
     <w:basedOn w:val="Superscript"/>
     <w:uiPriority w:val="1"/>
     <w:qFormat/>
-    <w:rsid w:val="00A65E49"/>
+    <w:rsid w:val="00130790"/>
     <w:rPr>
       <w:b/>
       <w:color w:val="3366FF"/>
@@ -12794,7 +12763,7 @@
     <w:basedOn w:val="Subscript"/>
     <w:uiPriority w:val="1"/>
     <w:qFormat/>
-    <w:rsid w:val="00A65E49"/>
+    <w:rsid w:val="00130790"/>
     <w:rPr>
       <w:b/>
       <w:color w:val="3366FF"/>
@@ -12806,7 +12775,7 @@
     <w:basedOn w:val="Superscript"/>
     <w:uiPriority w:val="1"/>
     <w:qFormat/>
-    <w:rsid w:val="00A65E49"/>
+    <w:rsid w:val="00130790"/>
     <w:rPr>
       <w:b/>
       <w:i/>
@@ -12819,7 +12788,7 @@
     <w:basedOn w:val="Subscript"/>
     <w:uiPriority w:val="1"/>
     <w:qFormat/>
-    <w:rsid w:val="00A65E49"/>
+    <w:rsid w:val="00130790"/>
     <w:rPr>
       <w:b/>
       <w:i/>
@@ -12832,7 +12801,7 @@
     <w:basedOn w:val="SuperscriptBoldItalic"/>
     <w:uiPriority w:val="1"/>
     <w:qFormat/>
-    <w:rsid w:val="00A65E49"/>
+    <w:rsid w:val="00130790"/>
     <w:rPr>
       <w:rFonts w:ascii="Courier" w:hAnsi="Courier"/>
       <w:b/>
@@ -12846,7 +12815,7 @@
     <w:basedOn w:val="SubscriptBoldItalic"/>
     <w:uiPriority w:val="1"/>
     <w:qFormat/>
-    <w:rsid w:val="00A65E49"/>
+    <w:rsid w:val="00130790"/>
     <w:rPr>
       <w:rFonts w:ascii="Courier" w:hAnsi="Courier"/>
       <w:b/>
@@ -12860,7 +12829,7 @@
     <w:basedOn w:val="SuperscriptBold"/>
     <w:uiPriority w:val="1"/>
     <w:qFormat/>
-    <w:rsid w:val="00A65E49"/>
+    <w:rsid w:val="00130790"/>
     <w:rPr>
       <w:rFonts w:ascii="Courier" w:hAnsi="Courier"/>
       <w:b/>
@@ -12874,7 +12843,7 @@
     <w:basedOn w:val="SubscriptBold"/>
     <w:uiPriority w:val="1"/>
     <w:qFormat/>
-    <w:rsid w:val="00A65E49"/>
+    <w:rsid w:val="00130790"/>
     <w:rPr>
       <w:rFonts w:ascii="Courier" w:hAnsi="Courier"/>
       <w:b/>
@@ -12888,7 +12857,7 @@
     <w:basedOn w:val="Superscript"/>
     <w:uiPriority w:val="1"/>
     <w:qFormat/>
-    <w:rsid w:val="00A65E49"/>
+    <w:rsid w:val="00130790"/>
     <w:rPr>
       <w:rFonts w:ascii="Courier" w:hAnsi="Courier"/>
       <w:color w:val="3366FF"/>
@@ -12900,7 +12869,7 @@
     <w:basedOn w:val="SuperscriptLiteral"/>
     <w:uiPriority w:val="1"/>
     <w:qFormat/>
-    <w:rsid w:val="00A65E49"/>
+    <w:rsid w:val="00130790"/>
     <w:rPr>
       <w:rFonts w:ascii="Courier" w:hAnsi="Courier"/>
       <w:i/>
@@ -12913,7 +12882,7 @@
     <w:basedOn w:val="Subscript"/>
     <w:uiPriority w:val="1"/>
     <w:qFormat/>
-    <w:rsid w:val="00A65E49"/>
+    <w:rsid w:val="00130790"/>
     <w:rPr>
       <w:rFonts w:ascii="Courier" w:hAnsi="Courier"/>
       <w:color w:val="3366FF"/>
@@ -12925,7 +12894,7 @@
     <w:basedOn w:val="SubscriptLiteral"/>
     <w:uiPriority w:val="1"/>
     <w:qFormat/>
-    <w:rsid w:val="00A65E49"/>
+    <w:rsid w:val="00130790"/>
     <w:rPr>
       <w:rFonts w:ascii="Courier" w:hAnsi="Courier"/>
       <w:i/>
@@ -12937,7 +12906,7 @@
     <w:name w:val="CyrillicChar"/>
     <w:uiPriority w:val="1"/>
     <w:qFormat/>
-    <w:rsid w:val="00A65E49"/>
+    <w:rsid w:val="00130790"/>
     <w:rPr>
       <w:lang w:val="fr-FR"/>
     </w:rPr>
@@ -12946,7 +12915,7 @@
     <w:name w:val="TabularList"/>
     <w:basedOn w:val="Body"/>
     <w:qFormat/>
-    <w:rsid w:val="00A65E49"/>
+    <w:rsid w:val="00130790"/>
     <w:pPr>
       <w:ind w:left="0" w:firstLine="0"/>
     </w:pPr>
@@ -12954,7 +12923,7 @@
   <w:style w:type="numbering" w:customStyle="1" w:styleId="CurrentList9">
     <w:name w:val="Current List9"/>
     <w:uiPriority w:val="99"/>
-    <w:rsid w:val="00A65E49"/>
+    <w:rsid w:val="00130790"/>
     <w:pPr>
       <w:numPr>
         <w:numId w:val="215"/>
@@ -12964,7 +12933,7 @@
   <w:style w:type="numbering" w:customStyle="1" w:styleId="CurrentList8">
     <w:name w:val="Current List8"/>
     <w:uiPriority w:val="99"/>
-    <w:rsid w:val="00A65E49"/>
+    <w:rsid w:val="00130790"/>
     <w:pPr>
       <w:numPr>
         <w:numId w:val="213"/>
@@ -12978,7 +12947,7 @@
     <w:uiPriority w:val="99"/>
     <w:semiHidden/>
     <w:unhideWhenUsed/>
-    <w:rsid w:val="00A65E49"/>
+    <w:rsid w:val="00130790"/>
     <w:pPr>
       <w:spacing w:after="0" w:line="240" w:lineRule="auto"/>
     </w:pPr>
@@ -12993,7 +12962,7 @@
     <w:link w:val="EndnoteText"/>
     <w:uiPriority w:val="99"/>
     <w:semiHidden/>
-    <w:rsid w:val="00A65E49"/>
+    <w:rsid w:val="00130790"/>
     <w:rPr>
       <w:rFonts w:asciiTheme="minorHAnsi" w:eastAsia="Times New Roman" w:hAnsiTheme="minorHAnsi" w:cstheme="minorBidi"/>
       <w:bdr w:val="none" w:sz="0" w:space="0" w:color="auto"/>
@@ -13005,7 +12974,7 @@
     <w:uiPriority w:val="99"/>
     <w:semiHidden/>
     <w:unhideWhenUsed/>
-    <w:rsid w:val="00A65E49"/>
+    <w:rsid w:val="00130790"/>
     <w:rPr>
       <w:vertAlign w:val="superscript"/>
     </w:rPr>
@@ -13017,7 +12986,7 @@
     <w:uiPriority w:val="99"/>
     <w:semiHidden/>
     <w:unhideWhenUsed/>
-    <w:rsid w:val="00A65E49"/>
+    <w:rsid w:val="00130790"/>
     <w:pPr>
       <w:spacing w:after="0" w:line="240" w:lineRule="auto"/>
     </w:pPr>
@@ -13032,7 +13001,7 @@
     <w:link w:val="FootnoteText"/>
     <w:uiPriority w:val="99"/>
     <w:semiHidden/>
-    <w:rsid w:val="00A65E49"/>
+    <w:rsid w:val="00130790"/>
     <w:rPr>
       <w:rFonts w:asciiTheme="minorHAnsi" w:eastAsia="Times New Roman" w:hAnsiTheme="minorHAnsi" w:cstheme="minorBidi"/>
       <w:bdr w:val="none" w:sz="0" w:space="0" w:color="auto"/>
@@ -13044,7 +13013,7 @@
     <w:uiPriority w:val="99"/>
     <w:semiHidden/>
     <w:unhideWhenUsed/>
-    <w:rsid w:val="00A65E49"/>
+    <w:rsid w:val="00130790"/>
     <w:rPr>
       <w:vertAlign w:val="superscript"/>
     </w:rPr>
@@ -13054,7 +13023,7 @@
     <w:basedOn w:val="DefaultParagraphFont"/>
     <w:uiPriority w:val="1"/>
     <w:qFormat/>
-    <w:rsid w:val="00A65E49"/>
+    <w:rsid w:val="00130790"/>
     <w:rPr>
       <w:rFonts w:ascii="Apple Color Emoji" w:hAnsi="Apple Color Emoji" w:cs="Apple Color Emoji"/>
       <w:lang w:eastAsia="en-US"/>
@@ -13065,7 +13034,7 @@
     <w:basedOn w:val="LiteralGray"/>
     <w:uiPriority w:val="1"/>
     <w:qFormat/>
-    <w:rsid w:val="00A65E49"/>
+    <w:rsid w:val="00130790"/>
     <w:rPr>
       <w:rFonts w:ascii="Courier" w:hAnsi="Courier"/>
       <w:i/>

</xml_diff>